<commit_message>
Updated and added more explenations
</commit_message>
<xml_diff>
--- a/Project Guidelines/Kravspec.docx
+++ b/Project Guidelines/Kravspec.docx
@@ -89,15 +89,10 @@
         <w:t>” servomotorer f</w:t>
       </w:r>
       <w:r>
-        <w:t xml:space="preserve">ör den </w:t>
-      </w:r>
-      <w:proofErr w:type="spellStart"/>
-      <w:r>
-        <w:t>mekasniska</w:t>
-      </w:r>
-      <w:proofErr w:type="spellEnd"/>
-      <w:r>
-        <w:t xml:space="preserve"> sortering. </w:t>
+        <w:t>ör den meka</w:t>
+      </w:r>
+      <w:r>
+        <w:t xml:space="preserve">niska sortering. </w:t>
       </w:r>
     </w:p>
     <w:p>
@@ -122,17 +117,101 @@
       <w:r>
         <w:t>differentiera</w:t>
       </w:r>
+      <w:r>
+        <w:t xml:space="preserve"> de olika färgarna på godiset. </w:t>
+      </w:r>
+    </w:p>
+    <w:p>
+      <w:r>
+        <w:t>Grundkrav:</w:t>
+      </w:r>
+    </w:p>
+    <w:p>
+      <w:pPr>
+        <w:pStyle w:val="Liststycke"/>
+        <w:numPr>
+          <w:ilvl w:val="0"/>
+          <w:numId w:val="1"/>
+        </w:numPr>
+      </w:pPr>
+      <w:r>
+        <w:t>Autonomt s</w:t>
+      </w:r>
+      <w:r>
+        <w:t xml:space="preserve">ortera </w:t>
+      </w:r>
+      <w:proofErr w:type="spellStart"/>
+      <w:r>
+        <w:t>skittles</w:t>
+      </w:r>
+      <w:proofErr w:type="spellEnd"/>
+      <w:r>
+        <w:t xml:space="preserve"> efter färg</w:t>
+      </w:r>
+      <w:r>
+        <w:t xml:space="preserve"> med hjälp av en RGB-färgsensor.</w:t>
+      </w:r>
+    </w:p>
+    <w:p>
+      <w:pPr>
+        <w:pStyle w:val="Liststycke"/>
+        <w:numPr>
+          <w:ilvl w:val="0"/>
+          <w:numId w:val="1"/>
+        </w:numPr>
+      </w:pPr>
+      <w:r>
+        <w:t>Visa antal sorterade på LCD (2x16-Alfanumerisk)</w:t>
+      </w:r>
+    </w:p>
+    <w:p>
+      <w:pPr>
+        <w:pStyle w:val="Liststycke"/>
+        <w:numPr>
+          <w:ilvl w:val="0"/>
+          <w:numId w:val="1"/>
+        </w:numPr>
+      </w:pPr>
+      <w:r>
+        <w:t xml:space="preserve">Brytare för att positionera trumman till rätt </w:t>
+      </w:r>
+      <w:r>
+        <w:t>utgångsläge</w:t>
+      </w:r>
+      <w:r>
+        <w:t>.</w:t>
+      </w:r>
+    </w:p>
+    <w:p>
+      <w:pPr>
+        <w:pStyle w:val="Liststycke"/>
+      </w:pPr>
+    </w:p>
+    <w:p>
+      <w:r>
+        <w:t>Utökade krav:</w:t>
+      </w:r>
+    </w:p>
+    <w:p>
+      <w:pPr>
+        <w:pStyle w:val="Liststycke"/>
+        <w:numPr>
+          <w:ilvl w:val="0"/>
+          <w:numId w:val="2"/>
+        </w:numPr>
+      </w:pPr>
+      <w:r>
+        <w:t>Spela melodi när sorteringen är färdig.</w:t>
+      </w:r>
       <w:bookmarkStart w:id="0" w:name="_GoBack"/>
       <w:bookmarkEnd w:id="0"/>
-      <w:r>
-        <w:t xml:space="preserve"> de olika färgarna på godiset. </w:t>
-      </w:r>
     </w:p>
+    <w:p/>
     <w:p/>
     <w:tbl>
       <w:tblPr>
         <w:tblStyle w:val="Tabellrutnt"/>
-        <w:tblW w:w="8613" w:type="dxa"/>
+        <w:tblW w:w="9242" w:type="dxa"/>
         <w:jc w:val="center"/>
         <w:tblLayout w:type="fixed"/>
         <w:tblLook w:val="04A0" w:firstRow="1" w:lastRow="0" w:firstColumn="1" w:lastColumn="0" w:noHBand="0" w:noVBand="1"/>
@@ -140,7 +219,7 @@
       <w:tblGrid>
         <w:gridCol w:w="1287"/>
         <w:gridCol w:w="591"/>
-        <w:gridCol w:w="1521"/>
+        <w:gridCol w:w="2150"/>
         <w:gridCol w:w="5214"/>
       </w:tblGrid>
       <w:tr>
@@ -189,7 +268,7 @@
         </w:tc>
         <w:tc>
           <w:tcPr>
-            <w:tcW w:w="1521" w:type="dxa"/>
+            <w:tcW w:w="2150" w:type="dxa"/>
             <w:vAlign w:val="center"/>
           </w:tcPr>
           <w:p>
@@ -282,7 +361,7 @@
         </w:tc>
         <w:tc>
           <w:tcPr>
-            <w:tcW w:w="1521" w:type="dxa"/>
+            <w:tcW w:w="2150" w:type="dxa"/>
             <w:vAlign w:val="center"/>
           </w:tcPr>
           <w:p>
@@ -303,7 +382,7 @@
             <w:pPr>
               <w:jc w:val="center"/>
             </w:pPr>
-            <w:hyperlink r:id="rId6" w:history="1">
+            <w:hyperlink r:id="rId7" w:history="1">
               <w:r>
                 <w:rPr>
                   <w:rStyle w:val="Hyperlnk"/>
@@ -326,6 +405,92 @@
           <w:p>
             <w:pPr>
               <w:jc w:val="center"/>
+              <w:rPr>
+                <w:color w:val="FF0000"/>
+              </w:rPr>
+            </w:pPr>
+            <w:proofErr w:type="gramStart"/>
+            <w:r>
+              <w:rPr>
+                <w:color w:val="FF0000"/>
+              </w:rPr>
+              <w:t>900-00008</w:t>
+            </w:r>
+            <w:proofErr w:type="gramEnd"/>
+          </w:p>
+        </w:tc>
+        <w:tc>
+          <w:tcPr>
+            <w:tcW w:w="591" w:type="dxa"/>
+            <w:vAlign w:val="center"/>
+          </w:tcPr>
+          <w:p>
+            <w:pPr>
+              <w:jc w:val="center"/>
+              <w:rPr>
+                <w:color w:val="FF0000"/>
+              </w:rPr>
+            </w:pPr>
+            <w:r>
+              <w:rPr>
+                <w:color w:val="FF0000"/>
+              </w:rPr>
+              <w:t>2</w:t>
+            </w:r>
+          </w:p>
+        </w:tc>
+        <w:tc>
+          <w:tcPr>
+            <w:tcW w:w="2150" w:type="dxa"/>
+            <w:vAlign w:val="center"/>
+          </w:tcPr>
+          <w:p>
+            <w:pPr>
+              <w:jc w:val="center"/>
+              <w:rPr>
+                <w:color w:val="FF0000"/>
+              </w:rPr>
+            </w:pPr>
+            <w:r>
+              <w:rPr>
+                <w:color w:val="FF0000"/>
+              </w:rPr>
+              <w:t>*ALTERNATIVT*</w:t>
+            </w:r>
+          </w:p>
+        </w:tc>
+        <w:tc>
+          <w:tcPr>
+            <w:tcW w:w="5214" w:type="dxa"/>
+            <w:vAlign w:val="center"/>
+          </w:tcPr>
+          <w:p>
+            <w:pPr>
+              <w:jc w:val="center"/>
+            </w:pPr>
+            <w:hyperlink r:id="rId8" w:history="1">
+              <w:r>
+                <w:rPr>
+                  <w:rStyle w:val="Hyperlnk"/>
+                </w:rPr>
+                <w:t>https://www.digikey.com/product-detail/en/parallax-inc/900-00008/900-00008-ND/1774454</w:t>
+              </w:r>
+            </w:hyperlink>
+          </w:p>
+        </w:tc>
+      </w:tr>
+      <w:tr>
+        <w:trPr>
+          <w:jc w:val="center"/>
+        </w:trPr>
+        <w:tc>
+          <w:tcPr>
+            <w:tcW w:w="1287" w:type="dxa"/>
+            <w:vAlign w:val="center"/>
+          </w:tcPr>
+          <w:p>
+            <w:pPr>
+              <w:jc w:val="center"/>
             </w:pPr>
             <w:r>
               <w:t>AZ1117CH-ADJTRG1</w:t>
@@ -348,7 +513,7 @@
         </w:tc>
         <w:tc>
           <w:tcPr>
-            <w:tcW w:w="1521" w:type="dxa"/>
+            <w:tcW w:w="2150" w:type="dxa"/>
             <w:vAlign w:val="center"/>
           </w:tcPr>
           <w:p>
@@ -369,7 +534,7 @@
             <w:pPr>
               <w:jc w:val="center"/>
             </w:pPr>
-            <w:hyperlink r:id="rId7" w:history="1">
+            <w:hyperlink r:id="rId9" w:history="1">
               <w:r>
                 <w:rPr>
                   <w:rStyle w:val="Hyperlnk"/>
@@ -414,7 +579,7 @@
         </w:tc>
         <w:tc>
           <w:tcPr>
-            <w:tcW w:w="1521" w:type="dxa"/>
+            <w:tcW w:w="2150" w:type="dxa"/>
             <w:vAlign w:val="center"/>
           </w:tcPr>
           <w:p>
@@ -435,7 +600,7 @@
             <w:pPr>
               <w:jc w:val="center"/>
             </w:pPr>
-            <w:hyperlink r:id="rId8" w:history="1">
+            <w:hyperlink r:id="rId10" w:history="1">
               <w:r>
                 <w:rPr>
                   <w:rStyle w:val="Hyperlnk"/>
@@ -480,7 +645,7 @@
         </w:tc>
         <w:tc>
           <w:tcPr>
-            <w:tcW w:w="1521" w:type="dxa"/>
+            <w:tcW w:w="2150" w:type="dxa"/>
             <w:vAlign w:val="center"/>
           </w:tcPr>
           <w:p>
@@ -510,7 +675,7 @@
                 <w:lang w:val="en-US"/>
               </w:rPr>
             </w:pPr>
-            <w:hyperlink r:id="rId9" w:history="1">
+            <w:hyperlink r:id="rId11" w:history="1">
               <w:r>
                 <w:rPr>
                   <w:rStyle w:val="Hyperlnk"/>
@@ -570,7 +735,7 @@
         </w:tc>
         <w:tc>
           <w:tcPr>
-            <w:tcW w:w="1521" w:type="dxa"/>
+            <w:tcW w:w="2150" w:type="dxa"/>
             <w:vAlign w:val="center"/>
           </w:tcPr>
           <w:p>
@@ -600,6 +765,12 @@
                 <w:lang w:val="en-US"/>
               </w:rPr>
             </w:pPr>
+            <w:r>
+              <w:rPr>
+                <w:lang w:val="en-US"/>
+              </w:rPr>
+              <w:t>-</w:t>
+            </w:r>
           </w:p>
         </w:tc>
       </w:tr>
@@ -653,7 +824,7 @@
         </w:tc>
         <w:tc>
           <w:tcPr>
-            <w:tcW w:w="1521" w:type="dxa"/>
+            <w:tcW w:w="2150" w:type="dxa"/>
             <w:vAlign w:val="center"/>
           </w:tcPr>
           <w:p>
@@ -683,7 +854,7 @@
                 <w:lang w:val="en-US"/>
               </w:rPr>
             </w:pPr>
-            <w:hyperlink r:id="rId10" w:history="1">
+            <w:hyperlink r:id="rId12" w:history="1">
               <w:r>
                 <w:rPr>
                   <w:rStyle w:val="Hyperlnk"/>
@@ -745,7 +916,7 @@
         </w:tc>
         <w:tc>
           <w:tcPr>
-            <w:tcW w:w="1521" w:type="dxa"/>
+            <w:tcW w:w="2150" w:type="dxa"/>
             <w:vAlign w:val="center"/>
           </w:tcPr>
           <w:p>
@@ -775,6 +946,12 @@
                 <w:lang w:val="en-US"/>
               </w:rPr>
             </w:pPr>
+            <w:r>
+              <w:rPr>
+                <w:lang w:val="en-US"/>
+              </w:rPr>
+              <w:t>-</w:t>
+            </w:r>
           </w:p>
         </w:tc>
       </w:tr>
@@ -830,7 +1007,7 @@
         </w:tc>
         <w:tc>
           <w:tcPr>
-            <w:tcW w:w="1521" w:type="dxa"/>
+            <w:tcW w:w="2150" w:type="dxa"/>
             <w:vAlign w:val="center"/>
           </w:tcPr>
           <w:p>
@@ -854,6 +1031,26 @@
               <w:t>godis</w:t>
             </w:r>
             <w:proofErr w:type="spellEnd"/>
+            <w:r>
+              <w:rPr>
+                <w:lang w:val="en-US"/>
+              </w:rPr>
+              <w:t xml:space="preserve"> (</w:t>
+            </w:r>
+            <w:proofErr w:type="spellStart"/>
+            <w:r>
+              <w:rPr>
+                <w:lang w:val="en-US"/>
+              </w:rPr>
+              <w:t>Sorteras</w:t>
+            </w:r>
+            <w:proofErr w:type="spellEnd"/>
+            <w:r>
+              <w:rPr>
+                <w:lang w:val="en-US"/>
+              </w:rPr>
+              <w:t>)</w:t>
+            </w:r>
           </w:p>
         </w:tc>
         <w:tc>
@@ -868,7 +1065,7 @@
                 <w:lang w:val="en-US"/>
               </w:rPr>
             </w:pPr>
-            <w:hyperlink r:id="rId11" w:history="1">
+            <w:hyperlink r:id="rId13" w:history="1">
               <w:r>
                 <w:rPr>
                   <w:rStyle w:val="Hyperlnk"/>
@@ -896,6 +1093,243 @@
     </w:sectPr>
   </w:body>
 </w:document>
+</file>
+
+<file path=word/numbering.xml><?xml version="1.0" encoding="utf-8"?>
+<w:numbering xmlns:wpc="http://schemas.microsoft.com/office/word/2010/wordprocessingCanvas" xmlns:mc="http://schemas.openxmlformats.org/markup-compatibility/2006" xmlns:o="urn:schemas-microsoft-com:office:office" xmlns:r="http://schemas.openxmlformats.org/officeDocument/2006/relationships" xmlns:m="http://schemas.openxmlformats.org/officeDocument/2006/math" xmlns:v="urn:schemas-microsoft-com:vml" xmlns:wp14="http://schemas.microsoft.com/office/word/2010/wordprocessingDrawing" xmlns:wp="http://schemas.openxmlformats.org/drawingml/2006/wordprocessingDrawing" xmlns:w10="urn:schemas-microsoft-com:office:word" xmlns:w="http://schemas.openxmlformats.org/wordprocessingml/2006/main" xmlns:w14="http://schemas.microsoft.com/office/word/2010/wordml" xmlns:wpg="http://schemas.microsoft.com/office/word/2010/wordprocessingGroup" xmlns:wpi="http://schemas.microsoft.com/office/word/2010/wordprocessingInk" xmlns:wne="http://schemas.microsoft.com/office/word/2006/wordml" xmlns:wps="http://schemas.microsoft.com/office/word/2010/wordprocessingShape" mc:Ignorable="w14 wp14">
+  <w:abstractNum w:abstractNumId="0">
+    <w:nsid w:val="1A1A1E8E"/>
+    <w:multiLevelType w:val="hybridMultilevel"/>
+    <w:tmpl w:val="BA5289D0"/>
+    <w:lvl w:ilvl="0" w:tplc="041D0001">
+      <w:start w:val="1"/>
+      <w:numFmt w:val="bullet"/>
+      <w:lvlText w:val=""/>
+      <w:lvlJc w:val="left"/>
+      <w:pPr>
+        <w:ind w:left="720" w:hanging="360"/>
+      </w:pPr>
+      <w:rPr>
+        <w:rFonts w:ascii="Symbol" w:hAnsi="Symbol" w:hint="default"/>
+      </w:rPr>
+    </w:lvl>
+    <w:lvl w:ilvl="1" w:tplc="041D0003">
+      <w:start w:val="1"/>
+      <w:numFmt w:val="bullet"/>
+      <w:lvlText w:val="o"/>
+      <w:lvlJc w:val="left"/>
+      <w:pPr>
+        <w:ind w:left="1440" w:hanging="360"/>
+      </w:pPr>
+      <w:rPr>
+        <w:rFonts w:ascii="Courier New" w:hAnsi="Courier New" w:cs="Courier New" w:hint="default"/>
+      </w:rPr>
+    </w:lvl>
+    <w:lvl w:ilvl="2" w:tplc="041D0005" w:tentative="1">
+      <w:start w:val="1"/>
+      <w:numFmt w:val="bullet"/>
+      <w:lvlText w:val=""/>
+      <w:lvlJc w:val="left"/>
+      <w:pPr>
+        <w:ind w:left="2160" w:hanging="360"/>
+      </w:pPr>
+      <w:rPr>
+        <w:rFonts w:ascii="Wingdings" w:hAnsi="Wingdings" w:hint="default"/>
+      </w:rPr>
+    </w:lvl>
+    <w:lvl w:ilvl="3" w:tplc="041D0001" w:tentative="1">
+      <w:start w:val="1"/>
+      <w:numFmt w:val="bullet"/>
+      <w:lvlText w:val=""/>
+      <w:lvlJc w:val="left"/>
+      <w:pPr>
+        <w:ind w:left="2880" w:hanging="360"/>
+      </w:pPr>
+      <w:rPr>
+        <w:rFonts w:ascii="Symbol" w:hAnsi="Symbol" w:hint="default"/>
+      </w:rPr>
+    </w:lvl>
+    <w:lvl w:ilvl="4" w:tplc="041D0003" w:tentative="1">
+      <w:start w:val="1"/>
+      <w:numFmt w:val="bullet"/>
+      <w:lvlText w:val="o"/>
+      <w:lvlJc w:val="left"/>
+      <w:pPr>
+        <w:ind w:left="3600" w:hanging="360"/>
+      </w:pPr>
+      <w:rPr>
+        <w:rFonts w:ascii="Courier New" w:hAnsi="Courier New" w:cs="Courier New" w:hint="default"/>
+      </w:rPr>
+    </w:lvl>
+    <w:lvl w:ilvl="5" w:tplc="041D0005" w:tentative="1">
+      <w:start w:val="1"/>
+      <w:numFmt w:val="bullet"/>
+      <w:lvlText w:val=""/>
+      <w:lvlJc w:val="left"/>
+      <w:pPr>
+        <w:ind w:left="4320" w:hanging="360"/>
+      </w:pPr>
+      <w:rPr>
+        <w:rFonts w:ascii="Wingdings" w:hAnsi="Wingdings" w:hint="default"/>
+      </w:rPr>
+    </w:lvl>
+    <w:lvl w:ilvl="6" w:tplc="041D0001" w:tentative="1">
+      <w:start w:val="1"/>
+      <w:numFmt w:val="bullet"/>
+      <w:lvlText w:val=""/>
+      <w:lvlJc w:val="left"/>
+      <w:pPr>
+        <w:ind w:left="5040" w:hanging="360"/>
+      </w:pPr>
+      <w:rPr>
+        <w:rFonts w:ascii="Symbol" w:hAnsi="Symbol" w:hint="default"/>
+      </w:rPr>
+    </w:lvl>
+    <w:lvl w:ilvl="7" w:tplc="041D0003" w:tentative="1">
+      <w:start w:val="1"/>
+      <w:numFmt w:val="bullet"/>
+      <w:lvlText w:val="o"/>
+      <w:lvlJc w:val="left"/>
+      <w:pPr>
+        <w:ind w:left="5760" w:hanging="360"/>
+      </w:pPr>
+      <w:rPr>
+        <w:rFonts w:ascii="Courier New" w:hAnsi="Courier New" w:cs="Courier New" w:hint="default"/>
+      </w:rPr>
+    </w:lvl>
+    <w:lvl w:ilvl="8" w:tplc="041D0005" w:tentative="1">
+      <w:start w:val="1"/>
+      <w:numFmt w:val="bullet"/>
+      <w:lvlText w:val=""/>
+      <w:lvlJc w:val="left"/>
+      <w:pPr>
+        <w:ind w:left="6480" w:hanging="360"/>
+      </w:pPr>
+      <w:rPr>
+        <w:rFonts w:ascii="Wingdings" w:hAnsi="Wingdings" w:hint="default"/>
+      </w:rPr>
+    </w:lvl>
+  </w:abstractNum>
+  <w:abstractNum w:abstractNumId="1">
+    <w:nsid w:val="560D7972"/>
+    <w:multiLevelType w:val="hybridMultilevel"/>
+    <w:tmpl w:val="9EC42C60"/>
+    <w:lvl w:ilvl="0" w:tplc="041D0001">
+      <w:start w:val="1"/>
+      <w:numFmt w:val="bullet"/>
+      <w:lvlText w:val=""/>
+      <w:lvlJc w:val="left"/>
+      <w:pPr>
+        <w:ind w:left="720" w:hanging="360"/>
+      </w:pPr>
+      <w:rPr>
+        <w:rFonts w:ascii="Symbol" w:hAnsi="Symbol" w:hint="default"/>
+      </w:rPr>
+    </w:lvl>
+    <w:lvl w:ilvl="1" w:tplc="041D0003" w:tentative="1">
+      <w:start w:val="1"/>
+      <w:numFmt w:val="bullet"/>
+      <w:lvlText w:val="o"/>
+      <w:lvlJc w:val="left"/>
+      <w:pPr>
+        <w:ind w:left="1440" w:hanging="360"/>
+      </w:pPr>
+      <w:rPr>
+        <w:rFonts w:ascii="Courier New" w:hAnsi="Courier New" w:cs="Courier New" w:hint="default"/>
+      </w:rPr>
+    </w:lvl>
+    <w:lvl w:ilvl="2" w:tplc="041D0005" w:tentative="1">
+      <w:start w:val="1"/>
+      <w:numFmt w:val="bullet"/>
+      <w:lvlText w:val=""/>
+      <w:lvlJc w:val="left"/>
+      <w:pPr>
+        <w:ind w:left="2160" w:hanging="360"/>
+      </w:pPr>
+      <w:rPr>
+        <w:rFonts w:ascii="Wingdings" w:hAnsi="Wingdings" w:hint="default"/>
+      </w:rPr>
+    </w:lvl>
+    <w:lvl w:ilvl="3" w:tplc="041D0001" w:tentative="1">
+      <w:start w:val="1"/>
+      <w:numFmt w:val="bullet"/>
+      <w:lvlText w:val=""/>
+      <w:lvlJc w:val="left"/>
+      <w:pPr>
+        <w:ind w:left="2880" w:hanging="360"/>
+      </w:pPr>
+      <w:rPr>
+        <w:rFonts w:ascii="Symbol" w:hAnsi="Symbol" w:hint="default"/>
+      </w:rPr>
+    </w:lvl>
+    <w:lvl w:ilvl="4" w:tplc="041D0003" w:tentative="1">
+      <w:start w:val="1"/>
+      <w:numFmt w:val="bullet"/>
+      <w:lvlText w:val="o"/>
+      <w:lvlJc w:val="left"/>
+      <w:pPr>
+        <w:ind w:left="3600" w:hanging="360"/>
+      </w:pPr>
+      <w:rPr>
+        <w:rFonts w:ascii="Courier New" w:hAnsi="Courier New" w:cs="Courier New" w:hint="default"/>
+      </w:rPr>
+    </w:lvl>
+    <w:lvl w:ilvl="5" w:tplc="041D0005" w:tentative="1">
+      <w:start w:val="1"/>
+      <w:numFmt w:val="bullet"/>
+      <w:lvlText w:val=""/>
+      <w:lvlJc w:val="left"/>
+      <w:pPr>
+        <w:ind w:left="4320" w:hanging="360"/>
+      </w:pPr>
+      <w:rPr>
+        <w:rFonts w:ascii="Wingdings" w:hAnsi="Wingdings" w:hint="default"/>
+      </w:rPr>
+    </w:lvl>
+    <w:lvl w:ilvl="6" w:tplc="041D0001" w:tentative="1">
+      <w:start w:val="1"/>
+      <w:numFmt w:val="bullet"/>
+      <w:lvlText w:val=""/>
+      <w:lvlJc w:val="left"/>
+      <w:pPr>
+        <w:ind w:left="5040" w:hanging="360"/>
+      </w:pPr>
+      <w:rPr>
+        <w:rFonts w:ascii="Symbol" w:hAnsi="Symbol" w:hint="default"/>
+      </w:rPr>
+    </w:lvl>
+    <w:lvl w:ilvl="7" w:tplc="041D0003" w:tentative="1">
+      <w:start w:val="1"/>
+      <w:numFmt w:val="bullet"/>
+      <w:lvlText w:val="o"/>
+      <w:lvlJc w:val="left"/>
+      <w:pPr>
+        <w:ind w:left="5760" w:hanging="360"/>
+      </w:pPr>
+      <w:rPr>
+        <w:rFonts w:ascii="Courier New" w:hAnsi="Courier New" w:cs="Courier New" w:hint="default"/>
+      </w:rPr>
+    </w:lvl>
+    <w:lvl w:ilvl="8" w:tplc="041D0005" w:tentative="1">
+      <w:start w:val="1"/>
+      <w:numFmt w:val="bullet"/>
+      <w:lvlText w:val=""/>
+      <w:lvlJc w:val="left"/>
+      <w:pPr>
+        <w:ind w:left="6480" w:hanging="360"/>
+      </w:pPr>
+      <w:rPr>
+        <w:rFonts w:ascii="Wingdings" w:hAnsi="Wingdings" w:hint="default"/>
+      </w:rPr>
+    </w:lvl>
+  </w:abstractNum>
+  <w:num w:numId="1">
+    <w:abstractNumId w:val="0"/>
+  </w:num>
+  <w:num w:numId="2">
+    <w:abstractNumId w:val="1"/>
+  </w:num>
+</w:numbering>
 </file>
 
 <file path=word/styles.xml><?xml version="1.0" encoding="utf-8"?>
@@ -1211,6 +1645,17 @@
       <w:u w:val="single"/>
     </w:rPr>
   </w:style>
+  <w:style w:type="paragraph" w:styleId="Liststycke">
+    <w:name w:val="List Paragraph"/>
+    <w:basedOn w:val="Normal"/>
+    <w:uiPriority w:val="34"/>
+    <w:qFormat/>
+    <w:rsid w:val="00CA1565"/>
+    <w:pPr>
+      <w:ind w:left="720"/>
+      <w:contextualSpacing/>
+    </w:pPr>
+  </w:style>
 </w:styles>
 </file>
 
@@ -1526,6 +1971,17 @@
       <w:color w:val="800080" w:themeColor="followedHyperlink"/>
       <w:u w:val="single"/>
     </w:rPr>
+  </w:style>
+  <w:style w:type="paragraph" w:styleId="Liststycke">
+    <w:name w:val="List Paragraph"/>
+    <w:basedOn w:val="Normal"/>
+    <w:uiPriority w:val="34"/>
+    <w:qFormat/>
+    <w:rsid w:val="00CA1565"/>
+    <w:pPr>
+      <w:ind w:left="720"/>
+      <w:contextualSpacing/>
+    </w:pPr>
   </w:style>
 </w:styles>
 </file>
@@ -1820,7 +2276,7 @@
 </file>
 
 <file path=customXml/itemProps1.xml><?xml version="1.0" encoding="utf-8"?>
-<ds:datastoreItem xmlns:ds="http://schemas.openxmlformats.org/officeDocument/2006/customXml" ds:itemID="{D51986B2-3AF7-413A-A7D0-B7FE27EB6ACC}">
+<ds:datastoreItem xmlns:ds="http://schemas.openxmlformats.org/officeDocument/2006/customXml" ds:itemID="{6EF9262F-EE12-44B8-9976-3841F6F2A931}">
   <ds:schemaRefs>
     <ds:schemaRef ds:uri="http://schemas.openxmlformats.org/officeDocument/2006/bibliography"/>
   </ds:schemaRefs>

</xml_diff>

<commit_message>
Uppdaterad kravspec. Skickat till Micke
</commit_message>
<xml_diff>
--- a/Project Guidelines/Kravspec.docx
+++ b/Project Guidelines/Kravspec.docx
@@ -1,6 +1,6 @@
 
 <file path=word/document.xml><?xml version="1.0" encoding="utf-8"?>
-<w:document xmlns:wpc="http://schemas.microsoft.com/office/word/2010/wordprocessingCanvas" xmlns:mc="http://schemas.openxmlformats.org/markup-compatibility/2006" xmlns:o="urn:schemas-microsoft-com:office:office" xmlns:r="http://schemas.openxmlformats.org/officeDocument/2006/relationships" xmlns:m="http://schemas.openxmlformats.org/officeDocument/2006/math" xmlns:v="urn:schemas-microsoft-com:vml" xmlns:wp14="http://schemas.microsoft.com/office/word/2010/wordprocessingDrawing" xmlns:wp="http://schemas.openxmlformats.org/drawingml/2006/wordprocessingDrawing" xmlns:w10="urn:schemas-microsoft-com:office:word" xmlns:w="http://schemas.openxmlformats.org/wordprocessingml/2006/main" xmlns:w14="http://schemas.microsoft.com/office/word/2010/wordml" xmlns:wpg="http://schemas.microsoft.com/office/word/2010/wordprocessingGroup" xmlns:wpi="http://schemas.microsoft.com/office/word/2010/wordprocessingInk" xmlns:wne="http://schemas.microsoft.com/office/word/2006/wordml" xmlns:wps="http://schemas.microsoft.com/office/word/2010/wordprocessingShape" mc:Ignorable="w14 wp14">
+<w:document xmlns:wpc="http://schemas.microsoft.com/office/word/2010/wordprocessingCanvas" xmlns:cx="http://schemas.microsoft.com/office/drawing/2014/chartex" xmlns:cx1="http://schemas.microsoft.com/office/drawing/2015/9/8/chartex" xmlns:cx2="http://schemas.microsoft.com/office/drawing/2015/10/21/chartex" xmlns:cx3="http://schemas.microsoft.com/office/drawing/2016/5/9/chartex" xmlns:cx4="http://schemas.microsoft.com/office/drawing/2016/5/10/chartex" xmlns:cx5="http://schemas.microsoft.com/office/drawing/2016/5/11/chartex" xmlns:cx6="http://schemas.microsoft.com/office/drawing/2016/5/12/chartex" xmlns:cx7="http://schemas.microsoft.com/office/drawing/2016/5/13/chartex" xmlns:cx8="http://schemas.microsoft.com/office/drawing/2016/5/14/chartex" xmlns:mc="http://schemas.openxmlformats.org/markup-compatibility/2006" xmlns:aink="http://schemas.microsoft.com/office/drawing/2016/ink" xmlns:am3d="http://schemas.microsoft.com/office/drawing/2017/model3d" xmlns:o="urn:schemas-microsoft-com:office:office" xmlns:r="http://schemas.openxmlformats.org/officeDocument/2006/relationships" xmlns:m="http://schemas.openxmlformats.org/officeDocument/2006/math" xmlns:v="urn:schemas-microsoft-com:vml" xmlns:wp14="http://schemas.microsoft.com/office/word/2010/wordprocessingDrawing" xmlns:wp="http://schemas.openxmlformats.org/drawingml/2006/wordprocessingDrawing" xmlns:w10="urn:schemas-microsoft-com:office:word" xmlns:w="http://schemas.openxmlformats.org/wordprocessingml/2006/main" xmlns:w14="http://schemas.microsoft.com/office/word/2010/wordml" xmlns:w15="http://schemas.microsoft.com/office/word/2012/wordml" xmlns:w16cid="http://schemas.microsoft.com/office/word/2016/wordml/cid" xmlns:w16se="http://schemas.microsoft.com/office/word/2015/wordml/symex" xmlns:wpg="http://schemas.microsoft.com/office/word/2010/wordprocessingGroup" xmlns:wpi="http://schemas.microsoft.com/office/word/2010/wordprocessingInk" xmlns:wne="http://schemas.microsoft.com/office/word/2006/wordml" xmlns:wps="http://schemas.microsoft.com/office/word/2010/wordprocessingShape" mc:Ignorable="w14 w15 w16se w16cid wp14">
   <w:body>
     <w:p>
       <w:pPr>
@@ -53,31 +53,41 @@
       <w:r>
         <w:t xml:space="preserve"> sort är en </w:t>
       </w:r>
+      <w:r>
+        <w:t>sorteringsmaskin</w:t>
+      </w:r>
+      <w:r>
+        <w:t xml:space="preserve"> för </w:t>
+      </w:r>
       <w:proofErr w:type="spellStart"/>
       <w:r>
-        <w:t>sortingsmaskin</w:t>
+        <w:t>S</w:t>
+      </w:r>
+      <w:r>
+        <w:t>kittle’s</w:t>
       </w:r>
       <w:proofErr w:type="spellEnd"/>
       <w:r>
-        <w:t xml:space="preserve"> för </w:t>
+        <w:t>.</w:t>
+      </w:r>
+      <w:r>
+        <w:t xml:space="preserve"> </w:t>
+      </w:r>
+      <w:r>
+        <w:t>M</w:t>
+      </w:r>
+      <w:r>
+        <w:t>askinen är en egenkonstruerad mekanisk lösning</w:t>
+      </w:r>
+      <w:r>
+        <w:t xml:space="preserve"> som använder 2st ”</w:t>
       </w:r>
       <w:proofErr w:type="spellStart"/>
       <w:r>
-        <w:t>skittle’s</w:t>
+        <w:t>Paralax</w:t>
       </w:r>
       <w:proofErr w:type="spellEnd"/>
       <w:r>
-        <w:t>, maskinen är en egenkonstruerad mekanisk lösning</w:t>
-      </w:r>
-      <w:r>
-        <w:t xml:space="preserve"> som använder 2st ”</w:t>
-      </w:r>
-      <w:proofErr w:type="spellStart"/>
-      <w:r>
-        <w:t>Paralax</w:t>
-      </w:r>
-      <w:proofErr w:type="spellEnd"/>
-      <w:r>
         <w:t xml:space="preserve">: </w:t>
       </w:r>
       <w:proofErr w:type="gramStart"/>
@@ -92,109 +102,245 @@
         <w:t>ör den meka</w:t>
       </w:r>
       <w:r>
-        <w:t xml:space="preserve">niska sortering. </w:t>
-      </w:r>
+        <w:t>niska sortering. ”</w:t>
+      </w:r>
+      <w:r>
+        <w:t>RGB-sensor</w:t>
+      </w:r>
+      <w:r>
+        <w:t>n -</w:t>
+      </w:r>
+      <w:r>
+        <w:t>TCS34725</w:t>
+      </w:r>
+      <w:r>
+        <w:t>”</w:t>
+      </w:r>
+      <w:r>
+        <w:t xml:space="preserve"> används för att </w:t>
+      </w:r>
+      <w:r>
+        <w:t>differentiera</w:t>
+      </w:r>
+      <w:r>
+        <w:t xml:space="preserve"> de olika färgarna på godiset. </w:t>
+      </w:r>
+      <w:r>
+        <w:t>Godiset ligger i en tratt</w:t>
+      </w:r>
+      <w:r>
+        <w:t>.</w:t>
+      </w:r>
+      <w:bookmarkStart w:id="0" w:name="_GoBack"/>
+      <w:bookmarkEnd w:id="0"/>
     </w:p>
     <w:p>
       <w:r>
-        <w:t>”</w:t>
-      </w:r>
-      <w:r>
-        <w:t>RGB-sensor</w:t>
-      </w:r>
-      <w:r>
-        <w:t>n -</w:t>
-      </w:r>
-      <w:r>
-        <w:t>APDS9960</w:t>
-      </w:r>
-      <w:r>
-        <w:t>”</w:t>
-      </w:r>
-      <w:r>
-        <w:t xml:space="preserve"> används för att </w:t>
-      </w:r>
-      <w:r>
-        <w:t>differentiera</w:t>
-      </w:r>
-      <w:r>
-        <w:t xml:space="preserve"> de olika färgarna på godiset. </w:t>
+        <w:t>Grundkrav:</w:t>
       </w:r>
     </w:p>
     <w:p>
-      <w:r>
-        <w:t>Grundkrav:</w:t>
-      </w:r>
-    </w:p>
-    <w:p>
-      <w:pPr>
-        <w:pStyle w:val="Liststycke"/>
+      <w:pPr>
+        <w:pStyle w:val="ListParagraph"/>
         <w:numPr>
           <w:ilvl w:val="0"/>
           <w:numId w:val="1"/>
         </w:numPr>
       </w:pPr>
       <w:r>
-        <w:t>Autonomt s</w:t>
-      </w:r>
-      <w:r>
-        <w:t xml:space="preserve">ortera </w:t>
-      </w:r>
-      <w:proofErr w:type="spellStart"/>
-      <w:r>
-        <w:t>skittles</w:t>
-      </w:r>
-      <w:proofErr w:type="spellEnd"/>
-      <w:r>
-        <w:t xml:space="preserve"> efter färg</w:t>
-      </w:r>
-      <w:r>
-        <w:t xml:space="preserve"> med hjälp av en RGB-färgsensor.</w:t>
+        <w:t>Microkontroller:1</w:t>
       </w:r>
     </w:p>
     <w:p>
       <w:pPr>
-        <w:pStyle w:val="Liststycke"/>
+        <w:pStyle w:val="ListParagraph"/>
+        <w:numPr>
+          <w:ilvl w:val="1"/>
+          <w:numId w:val="1"/>
+        </w:numPr>
+      </w:pPr>
+      <w:r>
+        <w:t>Färgmätning, f</w:t>
+      </w:r>
+      <w:r>
+        <w:t xml:space="preserve">ärgsensorn </w:t>
+      </w:r>
+      <w:r>
+        <w:t>TCS34725</w:t>
+      </w:r>
+      <w:r>
+        <w:t xml:space="preserve"> </w:t>
+      </w:r>
+      <w:r>
+        <w:t xml:space="preserve">kommunicerar </w:t>
+      </w:r>
+      <w:r>
+        <w:t>över</w:t>
+      </w:r>
+      <w:r>
+        <w:t xml:space="preserve"> I2C</w:t>
+      </w:r>
+      <w:r>
+        <w:t xml:space="preserve"> (som slav).</w:t>
+      </w:r>
+    </w:p>
+    <w:p>
+      <w:pPr>
+        <w:pStyle w:val="ListParagraph"/>
+        <w:numPr>
+          <w:ilvl w:val="1"/>
+          <w:numId w:val="1"/>
+        </w:numPr>
+      </w:pPr>
+      <w:r>
+        <w:t>Skicka instruktioner till</w:t>
+      </w:r>
+      <w:r>
+        <w:t xml:space="preserve"> </w:t>
+      </w:r>
+      <w:r>
+        <w:t>µC</w:t>
+      </w:r>
+      <w:r>
+        <w:t>:</w:t>
+      </w:r>
+      <w:r>
+        <w:t>2 över I2C</w:t>
+      </w:r>
+      <w:r>
+        <w:t xml:space="preserve"> (µC</w:t>
+      </w:r>
+      <w:r>
+        <w:t>:1</w:t>
+      </w:r>
+      <w:r>
+        <w:t xml:space="preserve"> konfigurera</w:t>
+      </w:r>
+      <w:r>
+        <w:t>d</w:t>
+      </w:r>
+      <w:r>
+        <w:t xml:space="preserve"> som </w:t>
+      </w:r>
+      <w:r>
+        <w:t>master</w:t>
+      </w:r>
+      <w:r>
+        <w:t>)</w:t>
+      </w:r>
+      <w:r>
+        <w:t>.</w:t>
+      </w:r>
+    </w:p>
+    <w:p>
+      <w:pPr>
+        <w:pStyle w:val="ListParagraph"/>
+        <w:numPr>
+          <w:ilvl w:val="1"/>
+          <w:numId w:val="1"/>
+        </w:numPr>
+      </w:pPr>
+      <w:r>
+        <w:t>Visa antal sorterade på LCD (2x16-Alfanumerisk)</w:t>
+      </w:r>
+      <w:r>
+        <w:t>.</w:t>
+      </w:r>
+    </w:p>
+    <w:p>
+      <w:pPr>
+        <w:pStyle w:val="ListParagraph"/>
+        <w:ind w:left="1440"/>
+      </w:pPr>
+    </w:p>
+    <w:p>
+      <w:pPr>
+        <w:pStyle w:val="ListParagraph"/>
         <w:numPr>
           <w:ilvl w:val="0"/>
           <w:numId w:val="1"/>
         </w:numPr>
       </w:pPr>
       <w:r>
-        <w:t>Visa antal sorterade på LCD (2x16-Alfanumerisk)</w:t>
+        <w:t>Microkontroller:</w:t>
+      </w:r>
+      <w:r>
+        <w:t>2</w:t>
       </w:r>
     </w:p>
     <w:p>
       <w:pPr>
-        <w:pStyle w:val="Liststycke"/>
+        <w:pStyle w:val="ListParagraph"/>
         <w:numPr>
-          <w:ilvl w:val="0"/>
+          <w:ilvl w:val="1"/>
           <w:numId w:val="1"/>
         </w:numPr>
       </w:pPr>
       <w:r>
-        <w:t xml:space="preserve">Brytare för att positionera trumman till rätt </w:t>
-      </w:r>
-      <w:r>
-        <w:t>utgångsläge</w:t>
-      </w:r>
-      <w:r>
-        <w:t>.</w:t>
+        <w:t>Styra två stycken servomotorer för sorteringen.</w:t>
       </w:r>
     </w:p>
     <w:p>
       <w:pPr>
-        <w:pStyle w:val="Liststycke"/>
-      </w:pPr>
+        <w:pStyle w:val="ListParagraph"/>
+        <w:numPr>
+          <w:ilvl w:val="1"/>
+          <w:numId w:val="1"/>
+        </w:numPr>
+      </w:pPr>
+      <w:r>
+        <w:t>Brytare för att positionera trumman till rätt utgångsläge.</w:t>
+      </w:r>
     </w:p>
     <w:p>
-      <w:r>
-        <w:t>Utökade krav:</w:t>
+      <w:pPr>
+        <w:pStyle w:val="ListParagraph"/>
+        <w:numPr>
+          <w:ilvl w:val="1"/>
+          <w:numId w:val="1"/>
+        </w:numPr>
+      </w:pPr>
+      <w:r>
+        <w:t>Ta emot instruktioner från</w:t>
+      </w:r>
+      <w:r>
+        <w:t xml:space="preserve"> </w:t>
+      </w:r>
+      <w:r>
+        <w:t>µ</w:t>
+      </w:r>
+      <w:r>
+        <w:t>C</w:t>
+      </w:r>
+      <w:r>
+        <w:t>:1</w:t>
+      </w:r>
+      <w:r>
+        <w:t xml:space="preserve"> </w:t>
+      </w:r>
+      <w:r>
+        <w:t>över I2C</w:t>
+      </w:r>
+      <w:r>
+        <w:t xml:space="preserve"> </w:t>
+      </w:r>
+      <w:r>
+        <w:t>(µC:2 konfigurerad som slav).</w:t>
       </w:r>
     </w:p>
     <w:p>
       <w:pPr>
-        <w:pStyle w:val="Liststycke"/>
+        <w:pStyle w:val="ListParagraph"/>
+      </w:pPr>
+    </w:p>
+    <w:p>
+      <w:r>
+        <w:t>Utökade krav:</w:t>
+      </w:r>
+    </w:p>
+    <w:p>
+      <w:pPr>
+        <w:pStyle w:val="ListParagraph"/>
         <w:numPr>
           <w:ilvl w:val="0"/>
           <w:numId w:val="2"/>
@@ -203,14 +349,300 @@
       <w:r>
         <w:t>Spela melodi när sorteringen är färdig.</w:t>
       </w:r>
-      <w:bookmarkStart w:id="0" w:name="_GoBack"/>
-      <w:bookmarkEnd w:id="0"/>
     </w:p>
+    <w:p>
+      <w:pPr>
+        <w:pStyle w:val="ListParagraph"/>
+        <w:numPr>
+          <w:ilvl w:val="0"/>
+          <w:numId w:val="2"/>
+        </w:numPr>
+      </w:pPr>
+      <w:r>
+        <w:t xml:space="preserve">Spara totalt antal sorterade </w:t>
+      </w:r>
+      <w:proofErr w:type="spellStart"/>
+      <w:r>
+        <w:t>S</w:t>
+      </w:r>
+      <w:r>
+        <w:t>kittles</w:t>
+      </w:r>
+      <w:proofErr w:type="spellEnd"/>
+      <w:r>
+        <w:t xml:space="preserve"> i EEPROM.</w:t>
+      </w:r>
+    </w:p>
+    <w:p>
+      <w:pPr>
+        <w:pStyle w:val="ListParagraph"/>
+      </w:pPr>
+    </w:p>
+    <w:p>
+      <w:r>
+        <w:rPr>
+          <w:noProof/>
+        </w:rPr>
+        <mc:AlternateContent>
+          <mc:Choice Requires="wps">
+            <w:drawing>
+              <wp:anchor distT="45720" distB="45720" distL="114300" distR="114300" simplePos="0" relativeHeight="251665408" behindDoc="0" locked="0" layoutInCell="1" allowOverlap="1">
+                <wp:simplePos x="0" y="0"/>
+                <wp:positionH relativeFrom="column">
+                  <wp:posOffset>3196692</wp:posOffset>
+                </wp:positionH>
+                <wp:positionV relativeFrom="paragraph">
+                  <wp:posOffset>145466</wp:posOffset>
+                </wp:positionV>
+                <wp:extent cx="3079115" cy="287655"/>
+                <wp:effectExtent l="0" t="0" r="26035" b="17145"/>
+                <wp:wrapSquare wrapText="bothSides"/>
+                <wp:docPr id="217" name="Text Box 2"/>
+                <wp:cNvGraphicFramePr>
+                  <a:graphicFrameLocks xmlns:a="http://schemas.openxmlformats.org/drawingml/2006/main"/>
+                </wp:cNvGraphicFramePr>
+                <a:graphic xmlns:a="http://schemas.openxmlformats.org/drawingml/2006/main">
+                  <a:graphicData uri="http://schemas.microsoft.com/office/word/2010/wordprocessingShape">
+                    <wps:wsp>
+                      <wps:cNvSpPr txBox="1">
+                        <a:spLocks noChangeArrowheads="1"/>
+                      </wps:cNvSpPr>
+                      <wps:spPr bwMode="auto">
+                        <a:xfrm>
+                          <a:off x="0" y="0"/>
+                          <a:ext cx="3079115" cy="287655"/>
+                        </a:xfrm>
+                        <a:prstGeom prst="rect">
+                          <a:avLst/>
+                        </a:prstGeom>
+                        <a:solidFill>
+                          <a:srgbClr val="FFFFFF"/>
+                        </a:solidFill>
+                        <a:ln w="9525">
+                          <a:solidFill>
+                            <a:srgbClr val="000000"/>
+                          </a:solidFill>
+                          <a:miter lim="800000"/>
+                          <a:headEnd/>
+                          <a:tailEnd/>
+                        </a:ln>
+                      </wps:spPr>
+                      <wps:txbx>
+                        <w:txbxContent>
+                          <w:p>
+                            <w:pPr>
+                              <w:jc w:val="center"/>
+                              <w:rPr>
+                                <w:b/>
+                                <w:sz w:val="24"/>
+                                <w:u w:val="single"/>
+                                <w:lang w:val="en-US"/>
+                              </w:rPr>
+                            </w:pPr>
+                            <w:r>
+                              <w:rPr>
+                                <w:b/>
+                                <w:sz w:val="24"/>
+                                <w:u w:val="single"/>
+                              </w:rPr>
+                              <w:t>Preliminär skiss på sorteringsmekaniken</w:t>
+                            </w:r>
+                          </w:p>
+                        </w:txbxContent>
+                      </wps:txbx>
+                      <wps:bodyPr rot="0" vert="horz" wrap="square" lIns="91440" tIns="45720" rIns="91440" bIns="45720" anchor="ctr" anchorCtr="0">
+                        <a:noAutofit/>
+                      </wps:bodyPr>
+                    </wps:wsp>
+                  </a:graphicData>
+                </a:graphic>
+                <wp14:sizeRelH relativeFrom="margin">
+                  <wp14:pctWidth>0</wp14:pctWidth>
+                </wp14:sizeRelH>
+                <wp14:sizeRelV relativeFrom="margin">
+                  <wp14:pctHeight>0</wp14:pctHeight>
+                </wp14:sizeRelV>
+              </wp:anchor>
+            </w:drawing>
+          </mc:Choice>
+          <mc:Fallback>
+            <w:pict>
+              <v:shapetype id="_x0000_t202" coordsize="21600,21600" o:spt="202" path="m,l,21600r21600,l21600,xe">
+                <v:stroke joinstyle="miter"/>
+                <v:path gradientshapeok="t" o:connecttype="rect"/>
+              </v:shapetype>
+              <v:shape id="Text Box 2" o:spid="_x0000_s1026" type="#_x0000_t202" style="position:absolute;margin-left:251.7pt;margin-top:11.45pt;width:242.45pt;height:22.65pt;z-index:251665408;visibility:visible;mso-wrap-style:square;mso-width-percent:0;mso-height-percent:0;mso-wrap-distance-left:9pt;mso-wrap-distance-top:3.6pt;mso-wrap-distance-right:9pt;mso-wrap-distance-bottom:3.6pt;mso-position-horizontal:absolute;mso-position-horizontal-relative:text;mso-position-vertical:absolute;mso-position-vertical-relative:text;mso-width-percent:0;mso-height-percent:0;mso-width-relative:margin;mso-height-relative:margin;v-text-anchor:middle" o:gfxdata="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">
+                <v:textbox>
+                  <w:txbxContent>
+                    <w:p>
+                      <w:pPr>
+                        <w:jc w:val="center"/>
+                        <w:rPr>
+                          <w:b/>
+                          <w:sz w:val="24"/>
+                          <w:u w:val="single"/>
+                          <w:lang w:val="en-US"/>
+                        </w:rPr>
+                      </w:pPr>
+                      <w:r>
+                        <w:rPr>
+                          <w:b/>
+                          <w:sz w:val="24"/>
+                          <w:u w:val="single"/>
+                        </w:rPr>
+                        <w:t>Preliminär skiss på sorteringsmekaniken</w:t>
+                      </w:r>
+                    </w:p>
+                  </w:txbxContent>
+                </v:textbox>
+                <w10:wrap type="square"/>
+              </v:shape>
+            </w:pict>
+          </mc:Fallback>
+        </mc:AlternateContent>
+      </w:r>
+    </w:p>
+    <w:p>
+      <w:r>
+        <w:drawing>
+          <wp:anchor distT="0" distB="0" distL="114300" distR="114300" simplePos="0" relativeHeight="251662336" behindDoc="0" locked="0" layoutInCell="1" allowOverlap="1" wp14:anchorId="498B4848">
+            <wp:simplePos x="0" y="0"/>
+            <wp:positionH relativeFrom="margin">
+              <wp:posOffset>3064460</wp:posOffset>
+            </wp:positionH>
+            <wp:positionV relativeFrom="margin">
+              <wp:posOffset>5395925</wp:posOffset>
+            </wp:positionV>
+            <wp:extent cx="3211195" cy="3450590"/>
+            <wp:effectExtent l="0" t="0" r="8255" b="0"/>
+            <wp:wrapSquare wrapText="bothSides"/>
+            <wp:docPr id="2" name="Picture 2"/>
+            <wp:cNvGraphicFramePr>
+              <a:graphicFrameLocks xmlns:a="http://schemas.openxmlformats.org/drawingml/2006/main" noChangeAspect="1"/>
+            </wp:cNvGraphicFramePr>
+            <a:graphic xmlns:a="http://schemas.openxmlformats.org/drawingml/2006/main">
+              <a:graphicData uri="http://schemas.openxmlformats.org/drawingml/2006/picture">
+                <pic:pic xmlns:pic="http://schemas.openxmlformats.org/drawingml/2006/picture">
+                  <pic:nvPicPr>
+                    <pic:cNvPr id="1" name=""/>
+                    <pic:cNvPicPr/>
+                  </pic:nvPicPr>
+                  <pic:blipFill>
+                    <a:blip r:embed="rId6">
+                      <a:extLst>
+                        <a:ext uri="{28A0092B-C50C-407E-A947-70E740481C1C}">
+                          <a14:useLocalDpi xmlns:a14="http://schemas.microsoft.com/office/drawing/2010/main" val="0"/>
+                        </a:ext>
+                      </a:extLst>
+                    </a:blip>
+                    <a:stretch>
+                      <a:fillRect/>
+                    </a:stretch>
+                  </pic:blipFill>
+                  <pic:spPr>
+                    <a:xfrm>
+                      <a:off x="0" y="0"/>
+                      <a:ext cx="3211195" cy="3450590"/>
+                    </a:xfrm>
+                    <a:prstGeom prst="rect">
+                      <a:avLst/>
+                    </a:prstGeom>
+                  </pic:spPr>
+                </pic:pic>
+              </a:graphicData>
+            </a:graphic>
+            <wp14:sizeRelH relativeFrom="margin">
+              <wp14:pctWidth>0</wp14:pctWidth>
+            </wp14:sizeRelH>
+            <wp14:sizeRelV relativeFrom="margin">
+              <wp14:pctHeight>0</wp14:pctHeight>
+            </wp14:sizeRelV>
+          </wp:anchor>
+        </w:drawing>
+      </w:r>
+      <w:r>
+        <w:rPr>
+          <w:noProof/>
+        </w:rPr>
+        <w:drawing>
+          <wp:anchor distT="0" distB="0" distL="114300" distR="114300" simplePos="0" relativeHeight="251656192" behindDoc="0" locked="0" layoutInCell="1" allowOverlap="1">
+            <wp:simplePos x="0" y="0"/>
+            <wp:positionH relativeFrom="margin">
+              <wp:posOffset>-808000</wp:posOffset>
+            </wp:positionH>
+            <wp:positionV relativeFrom="margin">
+              <wp:posOffset>5756808</wp:posOffset>
+            </wp:positionV>
+            <wp:extent cx="3590290" cy="2501265"/>
+            <wp:effectExtent l="0" t="0" r="0" b="0"/>
+            <wp:wrapSquare wrapText="bothSides"/>
+            <wp:docPr id="1" name="Picture 1" descr="https://raw.githubusercontent.com/JoeyStrandnes/TSIU51_Skittle-Sort/master/Project%20Guidelines/Images/Functional%20Diagram-SkittleSort.png"/>
+            <wp:cNvGraphicFramePr>
+              <a:graphicFrameLocks xmlns:a="http://schemas.openxmlformats.org/drawingml/2006/main" noChangeAspect="1"/>
+            </wp:cNvGraphicFramePr>
+            <a:graphic xmlns:a="http://schemas.openxmlformats.org/drawingml/2006/main">
+              <a:graphicData uri="http://schemas.openxmlformats.org/drawingml/2006/picture">
+                <pic:pic xmlns:pic="http://schemas.openxmlformats.org/drawingml/2006/picture">
+                  <pic:nvPicPr>
+                    <pic:cNvPr id="0" name="Picture 1" descr="https://raw.githubusercontent.com/JoeyStrandnes/TSIU51_Skittle-Sort/master/Project%20Guidelines/Images/Functional%20Diagram-SkittleSort.png"/>
+                    <pic:cNvPicPr>
+                      <a:picLocks noChangeAspect="1" noChangeArrowheads="1"/>
+                    </pic:cNvPicPr>
+                  </pic:nvPicPr>
+                  <pic:blipFill>
+                    <a:blip r:embed="rId7" cstate="print">
+                      <a:extLst>
+                        <a:ext uri="{28A0092B-C50C-407E-A947-70E740481C1C}">
+                          <a14:useLocalDpi xmlns:a14="http://schemas.microsoft.com/office/drawing/2010/main" val="0"/>
+                        </a:ext>
+                      </a:extLst>
+                    </a:blip>
+                    <a:srcRect/>
+                    <a:stretch>
+                      <a:fillRect/>
+                    </a:stretch>
+                  </pic:blipFill>
+                  <pic:spPr bwMode="auto">
+                    <a:xfrm>
+                      <a:off x="0" y="0"/>
+                      <a:ext cx="3590290" cy="2501265"/>
+                    </a:xfrm>
+                    <a:prstGeom prst="rect">
+                      <a:avLst/>
+                    </a:prstGeom>
+                    <a:noFill/>
+                    <a:ln>
+                      <a:noFill/>
+                    </a:ln>
+                  </pic:spPr>
+                </pic:pic>
+              </a:graphicData>
+            </a:graphic>
+            <wp14:sizeRelH relativeFrom="margin">
+              <wp14:pctWidth>0</wp14:pctWidth>
+            </wp14:sizeRelH>
+            <wp14:sizeRelV relativeFrom="margin">
+              <wp14:pctHeight>0</wp14:pctHeight>
+            </wp14:sizeRelV>
+          </wp:anchor>
+        </w:drawing>
+      </w:r>
+    </w:p>
+    <w:p/>
+    <w:p/>
+    <w:p/>
+    <w:p/>
+    <w:p/>
+    <w:p/>
+    <w:p/>
+    <w:p/>
+    <w:p/>
+    <w:p/>
     <w:p/>
     <w:p/>
     <w:tbl>
       <w:tblPr>
-        <w:tblStyle w:val="Tabellrutnt"/>
+        <w:tblStyle w:val="TableGrid"/>
         <w:tblW w:w="9242" w:type="dxa"/>
         <w:jc w:val="center"/>
         <w:tblLayout w:type="fixed"/>
@@ -382,10 +814,10 @@
             <w:pPr>
               <w:jc w:val="center"/>
             </w:pPr>
-            <w:hyperlink r:id="rId7" w:history="1">
+            <w:hyperlink r:id="rId8" w:history="1">
               <w:r>
                 <w:rPr>
-                  <w:rStyle w:val="Hyperlnk"/>
+                  <w:rStyle w:val="Hyperlink"/>
                 </w:rPr>
                 <w:t>https://www.mouser.se/ProductDetail/Parallax/900-00025?qs=%2Fha2pyFaduiVyqoz07GqtC9sR9PU6dzGMTErRG1IkzY%3D</w:t>
               </w:r>
@@ -468,10 +900,10 @@
             <w:pPr>
               <w:jc w:val="center"/>
             </w:pPr>
-            <w:hyperlink r:id="rId8" w:history="1">
+            <w:hyperlink r:id="rId9" w:history="1">
               <w:r>
                 <w:rPr>
-                  <w:rStyle w:val="Hyperlnk"/>
+                  <w:rStyle w:val="Hyperlink"/>
                 </w:rPr>
                 <w:t>https://www.digikey.com/product-detail/en/parallax-inc/900-00008/900-00008-ND/1774454</w:t>
               </w:r>
@@ -534,10 +966,10 @@
             <w:pPr>
               <w:jc w:val="center"/>
             </w:pPr>
-            <w:hyperlink r:id="rId9" w:history="1">
+            <w:hyperlink r:id="rId10" w:history="1">
               <w:r>
                 <w:rPr>
-                  <w:rStyle w:val="Hyperlnk"/>
+                  <w:rStyle w:val="Hyperlink"/>
                 </w:rPr>
                 <w:t>https://www.digikey.com/product-detail/en/diodes-incorporated/AZ1117CH-ADJTRG1/AZ1117CH-ADJTRG1DICT-ND/4505208</w:t>
               </w:r>
@@ -600,10 +1032,10 @@
             <w:pPr>
               <w:jc w:val="center"/>
             </w:pPr>
-            <w:hyperlink r:id="rId10" w:history="1">
+            <w:hyperlink r:id="rId11" w:history="1">
               <w:r>
                 <w:rPr>
-                  <w:rStyle w:val="Hyperlnk"/>
+                  <w:rStyle w:val="Hyperlink"/>
                 </w:rPr>
                 <w:t>https://www.digikey.com/product-detail/en/diodes-incorporated/AZ1117CH-5.0TRG1/AZ1117CH-5.0TRG1DICT-ND/4505207</w:t>
               </w:r>
@@ -675,10 +1107,10 @@
                 <w:lang w:val="en-US"/>
               </w:rPr>
             </w:pPr>
-            <w:hyperlink r:id="rId11" w:history="1">
+            <w:hyperlink r:id="rId12" w:history="1">
               <w:r>
                 <w:rPr>
-                  <w:rStyle w:val="Hyperlnk"/>
+                  <w:rStyle w:val="Hyperlink"/>
                   <w:lang w:val="en-US"/>
                 </w:rPr>
                 <w:t>https://www.digikey.com/product-detail/en/panasonic-electronic-components/ESE-18R11B/P14175STR-ND/1972885</w:t>
@@ -854,10 +1286,10 @@
                 <w:lang w:val="en-US"/>
               </w:rPr>
             </w:pPr>
-            <w:hyperlink r:id="rId12" w:history="1">
+            <w:hyperlink r:id="rId13" w:history="1">
               <w:r>
                 <w:rPr>
-                  <w:rStyle w:val="Hyperlnk"/>
+                  <w:rStyle w:val="Hyperlink"/>
                   <w:lang w:val="en-US"/>
                 </w:rPr>
                 <w:t>https://www.digikey.com/product-detail/en/texas-instruments/LM2904DR/296-14596-1-ND/555533</w:t>
@@ -1065,10 +1497,10 @@
                 <w:lang w:val="en-US"/>
               </w:rPr>
             </w:pPr>
-            <w:hyperlink r:id="rId13" w:history="1">
+            <w:hyperlink r:id="rId14" w:history="1">
               <w:r>
                 <w:rPr>
-                  <w:rStyle w:val="Hyperlnk"/>
+                  <w:rStyle w:val="Hyperlink"/>
                   <w:lang w:val="en-US"/>
                 </w:rPr>
                 <w:t>https://www.kolonialvaror.se/product/skittles-fruits-1x1600g-mars?referer=google-shopping&amp;gclid=Cj0KCQiAyKrxBRDHARIsAKCzn8wtzHsUhheRuueLQYYTn31Yzhrjzh66UKOxK8j2a6BY8OQLgxoCOpIaAsG0EALw_wcB</w:t>
@@ -1096,11 +1528,11 @@
 </file>
 
 <file path=word/numbering.xml><?xml version="1.0" encoding="utf-8"?>
-<w:numbering xmlns:wpc="http://schemas.microsoft.com/office/word/2010/wordprocessingCanvas" xmlns:mc="http://schemas.openxmlformats.org/markup-compatibility/2006" xmlns:o="urn:schemas-microsoft-com:office:office" xmlns:r="http://schemas.openxmlformats.org/officeDocument/2006/relationships" xmlns:m="http://schemas.openxmlformats.org/officeDocument/2006/math" xmlns:v="urn:schemas-microsoft-com:vml" xmlns:wp14="http://schemas.microsoft.com/office/word/2010/wordprocessingDrawing" xmlns:wp="http://schemas.openxmlformats.org/drawingml/2006/wordprocessingDrawing" xmlns:w10="urn:schemas-microsoft-com:office:word" xmlns:w="http://schemas.openxmlformats.org/wordprocessingml/2006/main" xmlns:w14="http://schemas.microsoft.com/office/word/2010/wordml" xmlns:wpg="http://schemas.microsoft.com/office/word/2010/wordprocessingGroup" xmlns:wpi="http://schemas.microsoft.com/office/word/2010/wordprocessingInk" xmlns:wne="http://schemas.microsoft.com/office/word/2006/wordml" xmlns:wps="http://schemas.microsoft.com/office/word/2010/wordprocessingShape" mc:Ignorable="w14 wp14">
-  <w:abstractNum w:abstractNumId="0">
+<w:numbering xmlns:wpc="http://schemas.microsoft.com/office/word/2010/wordprocessingCanvas" xmlns:cx="http://schemas.microsoft.com/office/drawing/2014/chartex" xmlns:cx1="http://schemas.microsoft.com/office/drawing/2015/9/8/chartex" xmlns:cx2="http://schemas.microsoft.com/office/drawing/2015/10/21/chartex" xmlns:cx3="http://schemas.microsoft.com/office/drawing/2016/5/9/chartex" xmlns:cx4="http://schemas.microsoft.com/office/drawing/2016/5/10/chartex" xmlns:cx5="http://schemas.microsoft.com/office/drawing/2016/5/11/chartex" xmlns:cx6="http://schemas.microsoft.com/office/drawing/2016/5/12/chartex" xmlns:cx7="http://schemas.microsoft.com/office/drawing/2016/5/13/chartex" xmlns:cx8="http://schemas.microsoft.com/office/drawing/2016/5/14/chartex" xmlns:mc="http://schemas.openxmlformats.org/markup-compatibility/2006" xmlns:aink="http://schemas.microsoft.com/office/drawing/2016/ink" xmlns:am3d="http://schemas.microsoft.com/office/drawing/2017/model3d" xmlns:o="urn:schemas-microsoft-com:office:office" xmlns:r="http://schemas.openxmlformats.org/officeDocument/2006/relationships" xmlns:m="http://schemas.openxmlformats.org/officeDocument/2006/math" xmlns:v="urn:schemas-microsoft-com:vml" xmlns:wp14="http://schemas.microsoft.com/office/word/2010/wordprocessingDrawing" xmlns:wp="http://schemas.openxmlformats.org/drawingml/2006/wordprocessingDrawing" xmlns:w10="urn:schemas-microsoft-com:office:word" xmlns:w="http://schemas.openxmlformats.org/wordprocessingml/2006/main" xmlns:w14="http://schemas.microsoft.com/office/word/2010/wordml" xmlns:w15="http://schemas.microsoft.com/office/word/2012/wordml" xmlns:w16cid="http://schemas.microsoft.com/office/word/2016/wordml/cid" xmlns:w16se="http://schemas.microsoft.com/office/word/2015/wordml/symex" xmlns:wpg="http://schemas.microsoft.com/office/word/2010/wordprocessingGroup" xmlns:wpi="http://schemas.microsoft.com/office/word/2010/wordprocessingInk" xmlns:wne="http://schemas.microsoft.com/office/word/2006/wordml" xmlns:wps="http://schemas.microsoft.com/office/word/2010/wordprocessingShape" mc:Ignorable="w14 w15 w16se w16cid wp14">
+  <w:abstractNum w:abstractNumId="0" w15:restartNumberingAfterBreak="0">
     <w:nsid w:val="1A1A1E8E"/>
     <w:multiLevelType w:val="hybridMultilevel"/>
-    <w:tmpl w:val="BA5289D0"/>
+    <w:tmpl w:val="8B1EA7B4"/>
     <w:lvl w:ilvl="0" w:tplc="041D0001">
       <w:start w:val="1"/>
       <w:numFmt w:val="bullet"/>
@@ -1125,7 +1557,7 @@
         <w:rFonts w:ascii="Courier New" w:hAnsi="Courier New" w:cs="Courier New" w:hint="default"/>
       </w:rPr>
     </w:lvl>
-    <w:lvl w:ilvl="2" w:tplc="041D0005" w:tentative="1">
+    <w:lvl w:ilvl="2" w:tplc="041D0005">
       <w:start w:val="1"/>
       <w:numFmt w:val="bullet"/>
       <w:lvlText w:val=""/>
@@ -1210,7 +1642,7 @@
       </w:rPr>
     </w:lvl>
   </w:abstractNum>
-  <w:abstractNum w:abstractNumId="1">
+  <w:abstractNum w:abstractNumId="1" w15:restartNumberingAfterBreak="0">
     <w:nsid w:val="560D7972"/>
     <w:multiLevelType w:val="hybridMultilevel"/>
     <w:tmpl w:val="9EC42C60"/>
@@ -1333,7 +1765,7 @@
 </file>
 
 <file path=word/styles.xml><?xml version="1.0" encoding="utf-8"?>
-<w:styles xmlns:mc="http://schemas.openxmlformats.org/markup-compatibility/2006" xmlns:r="http://schemas.openxmlformats.org/officeDocument/2006/relationships" xmlns:w="http://schemas.openxmlformats.org/wordprocessingml/2006/main" xmlns:w14="http://schemas.microsoft.com/office/word/2010/wordml" mc:Ignorable="w14">
+<w:styles xmlns:mc="http://schemas.openxmlformats.org/markup-compatibility/2006" xmlns:r="http://schemas.openxmlformats.org/officeDocument/2006/relationships" xmlns:w="http://schemas.openxmlformats.org/wordprocessingml/2006/main" xmlns:w14="http://schemas.microsoft.com/office/word/2010/wordml" xmlns:w15="http://schemas.microsoft.com/office/word/2012/wordml" xmlns:w16cid="http://schemas.microsoft.com/office/word/2016/wordml/cid" xmlns:w16se="http://schemas.microsoft.com/office/word/2015/wordml/symex" mc:Ignorable="w14 w15 w16se w16cid">
   <w:docDefaults>
     <w:rPrDefault>
       <w:rPr>
@@ -1349,154 +1781,392 @@
       </w:pPr>
     </w:pPrDefault>
   </w:docDefaults>
-  <w:latentStyles w:defLockedState="0" w:defUIPriority="99" w:defSemiHidden="1" w:defUnhideWhenUsed="1" w:defQFormat="0" w:count="267">
-    <w:lsdException w:name="Normal" w:semiHidden="0" w:uiPriority="0" w:unhideWhenUsed="0" w:qFormat="1"/>
-    <w:lsdException w:name="heading 1" w:semiHidden="0" w:uiPriority="9" w:unhideWhenUsed="0" w:qFormat="1"/>
-    <w:lsdException w:name="heading 2" w:uiPriority="9" w:qFormat="1"/>
-    <w:lsdException w:name="heading 3" w:uiPriority="9" w:qFormat="1"/>
-    <w:lsdException w:name="heading 4" w:uiPriority="9" w:qFormat="1"/>
-    <w:lsdException w:name="heading 5" w:uiPriority="9" w:qFormat="1"/>
-    <w:lsdException w:name="heading 6" w:uiPriority="9" w:qFormat="1"/>
-    <w:lsdException w:name="heading 7" w:uiPriority="9" w:qFormat="1"/>
-    <w:lsdException w:name="heading 8" w:uiPriority="9" w:qFormat="1"/>
-    <w:lsdException w:name="heading 9" w:uiPriority="9" w:qFormat="1"/>
-    <w:lsdException w:name="toc 1" w:uiPriority="39"/>
-    <w:lsdException w:name="toc 2" w:uiPriority="39"/>
-    <w:lsdException w:name="toc 3" w:uiPriority="39"/>
-    <w:lsdException w:name="toc 4" w:uiPriority="39"/>
-    <w:lsdException w:name="toc 5" w:uiPriority="39"/>
-    <w:lsdException w:name="toc 6" w:uiPriority="39"/>
-    <w:lsdException w:name="toc 7" w:uiPriority="39"/>
-    <w:lsdException w:name="toc 8" w:uiPriority="39"/>
-    <w:lsdException w:name="toc 9" w:uiPriority="39"/>
-    <w:lsdException w:name="caption" w:uiPriority="35" w:qFormat="1"/>
-    <w:lsdException w:name="Title" w:semiHidden="0" w:uiPriority="10" w:unhideWhenUsed="0" w:qFormat="1"/>
-    <w:lsdException w:name="Default Paragraph Font" w:uiPriority="1"/>
-    <w:lsdException w:name="Subtitle" w:semiHidden="0" w:uiPriority="11" w:unhideWhenUsed="0" w:qFormat="1"/>
-    <w:lsdException w:name="Strong" w:semiHidden="0" w:uiPriority="22" w:unhideWhenUsed="0" w:qFormat="1"/>
-    <w:lsdException w:name="Emphasis" w:semiHidden="0" w:uiPriority="20" w:unhideWhenUsed="0" w:qFormat="1"/>
-    <w:lsdException w:name="Table Grid" w:semiHidden="0" w:uiPriority="59" w:unhideWhenUsed="0"/>
-    <w:lsdException w:name="Placeholder Text" w:unhideWhenUsed="0"/>
-    <w:lsdException w:name="No Spacing" w:semiHidden="0" w:uiPriority="1" w:unhideWhenUsed="0" w:qFormat="1"/>
-    <w:lsdException w:name="Light Shading" w:semiHidden="0" w:uiPriority="60" w:unhideWhenUsed="0"/>
-    <w:lsdException w:name="Light List" w:semiHidden="0" w:uiPriority="61" w:unhideWhenUsed="0"/>
-    <w:lsdException w:name="Light Grid" w:semiHidden="0" w:uiPriority="62" w:unhideWhenUsed="0"/>
-    <w:lsdException w:name="Medium Shading 1" w:semiHidden="0" w:uiPriority="63" w:unhideWhenUsed="0"/>
-    <w:lsdException w:name="Medium Shading 2" w:semiHidden="0" w:uiPriority="64" w:unhideWhenUsed="0"/>
-    <w:lsdException w:name="Medium List 1" w:semiHidden="0" w:uiPriority="65" w:unhideWhenUsed="0"/>
-    <w:lsdException w:name="Medium List 2" w:semiHidden="0" w:uiPriority="66" w:unhideWhenUsed="0"/>
-    <w:lsdException w:name="Medium Grid 1" w:semiHidden="0" w:uiPriority="67" w:unhideWhenUsed="0"/>
-    <w:lsdException w:name="Medium Grid 2" w:semiHidden="0" w:uiPriority="68" w:unhideWhenUsed="0"/>
-    <w:lsdException w:name="Medium Grid 3" w:semiHidden="0" w:uiPriority="69" w:unhideWhenUsed="0"/>
-    <w:lsdException w:name="Dark List" w:semiHidden="0" w:uiPriority="70" w:unhideWhenUsed="0"/>
-    <w:lsdException w:name="Colorful Shading" w:semiHidden="0" w:uiPriority="71" w:unhideWhenUsed="0"/>
-    <w:lsdException w:name="Colorful List" w:semiHidden="0" w:uiPriority="72" w:unhideWhenUsed="0"/>
-    <w:lsdException w:name="Colorful Grid" w:semiHidden="0" w:uiPriority="73" w:unhideWhenUsed="0"/>
-    <w:lsdException w:name="Light Shading Accent 1" w:semiHidden="0" w:uiPriority="60" w:unhideWhenUsed="0"/>
-    <w:lsdException w:name="Light List Accent 1" w:semiHidden="0" w:uiPriority="61" w:unhideWhenUsed="0"/>
-    <w:lsdException w:name="Light Grid Accent 1" w:semiHidden="0" w:uiPriority="62" w:unhideWhenUsed="0"/>
-    <w:lsdException w:name="Medium Shading 1 Accent 1" w:semiHidden="0" w:uiPriority="63" w:unhideWhenUsed="0"/>
-    <w:lsdException w:name="Medium Shading 2 Accent 1" w:semiHidden="0" w:uiPriority="64" w:unhideWhenUsed="0"/>
-    <w:lsdException w:name="Medium List 1 Accent 1" w:semiHidden="0" w:uiPriority="65" w:unhideWhenUsed="0"/>
-    <w:lsdException w:name="Revision" w:unhideWhenUsed="0"/>
-    <w:lsdException w:name="List Paragraph" w:semiHidden="0" w:uiPriority="34" w:unhideWhenUsed="0" w:qFormat="1"/>
-    <w:lsdException w:name="Quote" w:semiHidden="0" w:uiPriority="29" w:unhideWhenUsed="0" w:qFormat="1"/>
-    <w:lsdException w:name="Intense Quote" w:semiHidden="0" w:uiPriority="30" w:unhideWhenUsed="0" w:qFormat="1"/>
-    <w:lsdException w:name="Medium List 2 Accent 1" w:semiHidden="0" w:uiPriority="66" w:unhideWhenUsed="0"/>
-    <w:lsdException w:name="Medium Grid 1 Accent 1" w:semiHidden="0" w:uiPriority="67" w:unhideWhenUsed="0"/>
-    <w:lsdException w:name="Medium Grid 2 Accent 1" w:semiHidden="0" w:uiPriority="68" w:unhideWhenUsed="0"/>
-    <w:lsdException w:name="Medium Grid 3 Accent 1" w:semiHidden="0" w:uiPriority="69" w:unhideWhenUsed="0"/>
-    <w:lsdException w:name="Dark List Accent 1" w:semiHidden="0" w:uiPriority="70" w:unhideWhenUsed="0"/>
-    <w:lsdException w:name="Colorful Shading Accent 1" w:semiHidden="0" w:uiPriority="71" w:unhideWhenUsed="0"/>
-    <w:lsdException w:name="Colorful List Accent 1" w:semiHidden="0" w:uiPriority="72" w:unhideWhenUsed="0"/>
-    <w:lsdException w:name="Colorful Grid Accent 1" w:semiHidden="0" w:uiPriority="73" w:unhideWhenUsed="0"/>
-    <w:lsdException w:name="Light Shading Accent 2" w:semiHidden="0" w:uiPriority="60" w:unhideWhenUsed="0"/>
-    <w:lsdException w:name="Light List Accent 2" w:semiHidden="0" w:uiPriority="61" w:unhideWhenUsed="0"/>
-    <w:lsdException w:name="Light Grid Accent 2" w:semiHidden="0" w:uiPriority="62" w:unhideWhenUsed="0"/>
-    <w:lsdException w:name="Medium Shading 1 Accent 2" w:semiHidden="0" w:uiPriority="63" w:unhideWhenUsed="0"/>
-    <w:lsdException w:name="Medium Shading 2 Accent 2" w:semiHidden="0" w:uiPriority="64" w:unhideWhenUsed="0"/>
-    <w:lsdException w:name="Medium List 1 Accent 2" w:semiHidden="0" w:uiPriority="65" w:unhideWhenUsed="0"/>
-    <w:lsdException w:name="Medium List 2 Accent 2" w:semiHidden="0" w:uiPriority="66" w:unhideWhenUsed="0"/>
-    <w:lsdException w:name="Medium Grid 1 Accent 2" w:semiHidden="0" w:uiPriority="67" w:unhideWhenUsed="0"/>
-    <w:lsdException w:name="Medium Grid 2 Accent 2" w:semiHidden="0" w:uiPriority="68" w:unhideWhenUsed="0"/>
-    <w:lsdException w:name="Medium Grid 3 Accent 2" w:semiHidden="0" w:uiPriority="69" w:unhideWhenUsed="0"/>
-    <w:lsdException w:name="Dark List Accent 2" w:semiHidden="0" w:uiPriority="70" w:unhideWhenUsed="0"/>
-    <w:lsdException w:name="Colorful Shading Accent 2" w:semiHidden="0" w:uiPriority="71" w:unhideWhenUsed="0"/>
-    <w:lsdException w:name="Colorful List Accent 2" w:semiHidden="0" w:uiPriority="72" w:unhideWhenUsed="0"/>
-    <w:lsdException w:name="Colorful Grid Accent 2" w:semiHidden="0" w:uiPriority="73" w:unhideWhenUsed="0"/>
-    <w:lsdException w:name="Light Shading Accent 3" w:semiHidden="0" w:uiPriority="60" w:unhideWhenUsed="0"/>
-    <w:lsdException w:name="Light List Accent 3" w:semiHidden="0" w:uiPriority="61" w:unhideWhenUsed="0"/>
-    <w:lsdException w:name="Light Grid Accent 3" w:semiHidden="0" w:uiPriority="62" w:unhideWhenUsed="0"/>
-    <w:lsdException w:name="Medium Shading 1 Accent 3" w:semiHidden="0" w:uiPriority="63" w:unhideWhenUsed="0"/>
-    <w:lsdException w:name="Medium Shading 2 Accent 3" w:semiHidden="0" w:uiPriority="64" w:unhideWhenUsed="0"/>
-    <w:lsdException w:name="Medium List 1 Accent 3" w:semiHidden="0" w:uiPriority="65" w:unhideWhenUsed="0"/>
-    <w:lsdException w:name="Medium List 2 Accent 3" w:semiHidden="0" w:uiPriority="66" w:unhideWhenUsed="0"/>
-    <w:lsdException w:name="Medium Grid 1 Accent 3" w:semiHidden="0" w:uiPriority="67" w:unhideWhenUsed="0"/>
-    <w:lsdException w:name="Medium Grid 2 Accent 3" w:semiHidden="0" w:uiPriority="68" w:unhideWhenUsed="0"/>
-    <w:lsdException w:name="Medium Grid 3 Accent 3" w:semiHidden="0" w:uiPriority="69" w:unhideWhenUsed="0"/>
-    <w:lsdException w:name="Dark List Accent 3" w:semiHidden="0" w:uiPriority="70" w:unhideWhenUsed="0"/>
-    <w:lsdException w:name="Colorful Shading Accent 3" w:semiHidden="0" w:uiPriority="71" w:unhideWhenUsed="0"/>
-    <w:lsdException w:name="Colorful List Accent 3" w:semiHidden="0" w:uiPriority="72" w:unhideWhenUsed="0"/>
-    <w:lsdException w:name="Colorful Grid Accent 3" w:semiHidden="0" w:uiPriority="73" w:unhideWhenUsed="0"/>
-    <w:lsdException w:name="Light Shading Accent 4" w:semiHidden="0" w:uiPriority="60" w:unhideWhenUsed="0"/>
-    <w:lsdException w:name="Light List Accent 4" w:semiHidden="0" w:uiPriority="61" w:unhideWhenUsed="0"/>
-    <w:lsdException w:name="Light Grid Accent 4" w:semiHidden="0" w:uiPriority="62" w:unhideWhenUsed="0"/>
-    <w:lsdException w:name="Medium Shading 1 Accent 4" w:semiHidden="0" w:uiPriority="63" w:unhideWhenUsed="0"/>
-    <w:lsdException w:name="Medium Shading 2 Accent 4" w:semiHidden="0" w:uiPriority="64" w:unhideWhenUsed="0"/>
-    <w:lsdException w:name="Medium List 1 Accent 4" w:semiHidden="0" w:uiPriority="65" w:unhideWhenUsed="0"/>
-    <w:lsdException w:name="Medium List 2 Accent 4" w:semiHidden="0" w:uiPriority="66" w:unhideWhenUsed="0"/>
-    <w:lsdException w:name="Medium Grid 1 Accent 4" w:semiHidden="0" w:uiPriority="67" w:unhideWhenUsed="0"/>
-    <w:lsdException w:name="Medium Grid 2 Accent 4" w:semiHidden="0" w:uiPriority="68" w:unhideWhenUsed="0"/>
-    <w:lsdException w:name="Medium Grid 3 Accent 4" w:semiHidden="0" w:uiPriority="69" w:unhideWhenUsed="0"/>
-    <w:lsdException w:name="Dark List Accent 4" w:semiHidden="0" w:uiPriority="70" w:unhideWhenUsed="0"/>
-    <w:lsdException w:name="Colorful Shading Accent 4" w:semiHidden="0" w:uiPriority="71" w:unhideWhenUsed="0"/>
-    <w:lsdException w:name="Colorful List Accent 4" w:semiHidden="0" w:uiPriority="72" w:unhideWhenUsed="0"/>
-    <w:lsdException w:name="Colorful Grid Accent 4" w:semiHidden="0" w:uiPriority="73" w:unhideWhenUsed="0"/>
-    <w:lsdException w:name="Light Shading Accent 5" w:semiHidden="0" w:uiPriority="60" w:unhideWhenUsed="0"/>
-    <w:lsdException w:name="Light List Accent 5" w:semiHidden="0" w:uiPriority="61" w:unhideWhenUsed="0"/>
-    <w:lsdException w:name="Light Grid Accent 5" w:semiHidden="0" w:uiPriority="62" w:unhideWhenUsed="0"/>
-    <w:lsdException w:name="Medium Shading 1 Accent 5" w:semiHidden="0" w:uiPriority="63" w:unhideWhenUsed="0"/>
-    <w:lsdException w:name="Medium Shading 2 Accent 5" w:semiHidden="0" w:uiPriority="64" w:unhideWhenUsed="0"/>
-    <w:lsdException w:name="Medium List 1 Accent 5" w:semiHidden="0" w:uiPriority="65" w:unhideWhenUsed="0"/>
-    <w:lsdException w:name="Medium List 2 Accent 5" w:semiHidden="0" w:uiPriority="66" w:unhideWhenUsed="0"/>
-    <w:lsdException w:name="Medium Grid 1 Accent 5" w:semiHidden="0" w:uiPriority="67" w:unhideWhenUsed="0"/>
-    <w:lsdException w:name="Medium Grid 2 Accent 5" w:semiHidden="0" w:uiPriority="68" w:unhideWhenUsed="0"/>
-    <w:lsdException w:name="Medium Grid 3 Accent 5" w:semiHidden="0" w:uiPriority="69" w:unhideWhenUsed="0"/>
-    <w:lsdException w:name="Dark List Accent 5" w:semiHidden="0" w:uiPriority="70" w:unhideWhenUsed="0"/>
-    <w:lsdException w:name="Colorful Shading Accent 5" w:semiHidden="0" w:uiPriority="71" w:unhideWhenUsed="0"/>
-    <w:lsdException w:name="Colorful List Accent 5" w:semiHidden="0" w:uiPriority="72" w:unhideWhenUsed="0"/>
-    <w:lsdException w:name="Colorful Grid Accent 5" w:semiHidden="0" w:uiPriority="73" w:unhideWhenUsed="0"/>
-    <w:lsdException w:name="Light Shading Accent 6" w:semiHidden="0" w:uiPriority="60" w:unhideWhenUsed="0"/>
-    <w:lsdException w:name="Light List Accent 6" w:semiHidden="0" w:uiPriority="61" w:unhideWhenUsed="0"/>
-    <w:lsdException w:name="Light Grid Accent 6" w:semiHidden="0" w:uiPriority="62" w:unhideWhenUsed="0"/>
-    <w:lsdException w:name="Medium Shading 1 Accent 6" w:semiHidden="0" w:uiPriority="63" w:unhideWhenUsed="0"/>
-    <w:lsdException w:name="Medium Shading 2 Accent 6" w:semiHidden="0" w:uiPriority="64" w:unhideWhenUsed="0"/>
-    <w:lsdException w:name="Medium List 1 Accent 6" w:semiHidden="0" w:uiPriority="65" w:unhideWhenUsed="0"/>
-    <w:lsdException w:name="Medium List 2 Accent 6" w:semiHidden="0" w:uiPriority="66" w:unhideWhenUsed="0"/>
-    <w:lsdException w:name="Medium Grid 1 Accent 6" w:semiHidden="0" w:uiPriority="67" w:unhideWhenUsed="0"/>
-    <w:lsdException w:name="Medium Grid 2 Accent 6" w:semiHidden="0" w:uiPriority="68" w:unhideWhenUsed="0"/>
-    <w:lsdException w:name="Medium Grid 3 Accent 6" w:semiHidden="0" w:uiPriority="69" w:unhideWhenUsed="0"/>
-    <w:lsdException w:name="Dark List Accent 6" w:semiHidden="0" w:uiPriority="70" w:unhideWhenUsed="0"/>
-    <w:lsdException w:name="Colorful Shading Accent 6" w:semiHidden="0" w:uiPriority="71" w:unhideWhenUsed="0"/>
-    <w:lsdException w:name="Colorful List Accent 6" w:semiHidden="0" w:uiPriority="72" w:unhideWhenUsed="0"/>
-    <w:lsdException w:name="Colorful Grid Accent 6" w:semiHidden="0" w:uiPriority="73" w:unhideWhenUsed="0"/>
-    <w:lsdException w:name="Subtle Emphasis" w:semiHidden="0" w:uiPriority="19" w:unhideWhenUsed="0" w:qFormat="1"/>
-    <w:lsdException w:name="Intense Emphasis" w:semiHidden="0" w:uiPriority="21" w:unhideWhenUsed="0" w:qFormat="1"/>
-    <w:lsdException w:name="Subtle Reference" w:semiHidden="0" w:uiPriority="31" w:unhideWhenUsed="0" w:qFormat="1"/>
-    <w:lsdException w:name="Intense Reference" w:semiHidden="0" w:uiPriority="32" w:unhideWhenUsed="0" w:qFormat="1"/>
-    <w:lsdException w:name="Book Title" w:semiHidden="0" w:uiPriority="33" w:unhideWhenUsed="0" w:qFormat="1"/>
-    <w:lsdException w:name="Bibliography" w:uiPriority="37"/>
-    <w:lsdException w:name="TOC Heading" w:uiPriority="39" w:qFormat="1"/>
+  <w:latentStyles w:defLockedState="0" w:defUIPriority="99" w:defSemiHidden="0" w:defUnhideWhenUsed="0" w:defQFormat="0" w:count="375">
+    <w:lsdException w:name="Normal" w:uiPriority="0" w:qFormat="1"/>
+    <w:lsdException w:name="heading 1" w:uiPriority="9" w:qFormat="1"/>
+    <w:lsdException w:name="heading 2" w:semiHidden="1" w:uiPriority="9" w:unhideWhenUsed="1" w:qFormat="1"/>
+    <w:lsdException w:name="heading 3" w:semiHidden="1" w:uiPriority="9" w:unhideWhenUsed="1" w:qFormat="1"/>
+    <w:lsdException w:name="heading 4" w:semiHidden="1" w:uiPriority="9" w:unhideWhenUsed="1" w:qFormat="1"/>
+    <w:lsdException w:name="heading 5" w:semiHidden="1" w:uiPriority="9" w:unhideWhenUsed="1" w:qFormat="1"/>
+    <w:lsdException w:name="heading 6" w:semiHidden="1" w:uiPriority="9" w:unhideWhenUsed="1" w:qFormat="1"/>
+    <w:lsdException w:name="heading 7" w:semiHidden="1" w:uiPriority="9" w:unhideWhenUsed="1" w:qFormat="1"/>
+    <w:lsdException w:name="heading 8" w:semiHidden="1" w:uiPriority="9" w:unhideWhenUsed="1" w:qFormat="1"/>
+    <w:lsdException w:name="heading 9" w:semiHidden="1" w:uiPriority="9" w:unhideWhenUsed="1" w:qFormat="1"/>
+    <w:lsdException w:name="index 1" w:semiHidden="1" w:unhideWhenUsed="1"/>
+    <w:lsdException w:name="index 2" w:semiHidden="1" w:unhideWhenUsed="1"/>
+    <w:lsdException w:name="index 3" w:semiHidden="1" w:unhideWhenUsed="1"/>
+    <w:lsdException w:name="index 4" w:semiHidden="1" w:unhideWhenUsed="1"/>
+    <w:lsdException w:name="index 5" w:semiHidden="1" w:unhideWhenUsed="1"/>
+    <w:lsdException w:name="index 6" w:semiHidden="1" w:unhideWhenUsed="1"/>
+    <w:lsdException w:name="index 7" w:semiHidden="1" w:unhideWhenUsed="1"/>
+    <w:lsdException w:name="index 8" w:semiHidden="1" w:unhideWhenUsed="1"/>
+    <w:lsdException w:name="index 9" w:semiHidden="1" w:unhideWhenUsed="1"/>
+    <w:lsdException w:name="toc 1" w:semiHidden="1" w:uiPriority="39" w:unhideWhenUsed="1"/>
+    <w:lsdException w:name="toc 2" w:semiHidden="1" w:uiPriority="39" w:unhideWhenUsed="1"/>
+    <w:lsdException w:name="toc 3" w:semiHidden="1" w:uiPriority="39" w:unhideWhenUsed="1"/>
+    <w:lsdException w:name="toc 4" w:semiHidden="1" w:uiPriority="39" w:unhideWhenUsed="1"/>
+    <w:lsdException w:name="toc 5" w:semiHidden="1" w:uiPriority="39" w:unhideWhenUsed="1"/>
+    <w:lsdException w:name="toc 6" w:semiHidden="1" w:uiPriority="39" w:unhideWhenUsed="1"/>
+    <w:lsdException w:name="toc 7" w:semiHidden="1" w:uiPriority="39" w:unhideWhenUsed="1"/>
+    <w:lsdException w:name="toc 8" w:semiHidden="1" w:uiPriority="39" w:unhideWhenUsed="1"/>
+    <w:lsdException w:name="toc 9" w:semiHidden="1" w:uiPriority="39" w:unhideWhenUsed="1"/>
+    <w:lsdException w:name="Normal Indent" w:semiHidden="1" w:unhideWhenUsed="1"/>
+    <w:lsdException w:name="footnote text" w:semiHidden="1" w:unhideWhenUsed="1"/>
+    <w:lsdException w:name="annotation text" w:semiHidden="1" w:unhideWhenUsed="1"/>
+    <w:lsdException w:name="header" w:semiHidden="1" w:unhideWhenUsed="1"/>
+    <w:lsdException w:name="footer" w:semiHidden="1" w:unhideWhenUsed="1"/>
+    <w:lsdException w:name="index heading" w:semiHidden="1" w:unhideWhenUsed="1"/>
+    <w:lsdException w:name="caption" w:semiHidden="1" w:uiPriority="35" w:unhideWhenUsed="1" w:qFormat="1"/>
+    <w:lsdException w:name="table of figures" w:semiHidden="1" w:unhideWhenUsed="1"/>
+    <w:lsdException w:name="envelope address" w:semiHidden="1" w:unhideWhenUsed="1"/>
+    <w:lsdException w:name="envelope return" w:semiHidden="1" w:unhideWhenUsed="1"/>
+    <w:lsdException w:name="footnote reference" w:semiHidden="1" w:unhideWhenUsed="1"/>
+    <w:lsdException w:name="annotation reference" w:semiHidden="1" w:unhideWhenUsed="1"/>
+    <w:lsdException w:name="line number" w:semiHidden="1" w:unhideWhenUsed="1"/>
+    <w:lsdException w:name="page number" w:semiHidden="1" w:unhideWhenUsed="1"/>
+    <w:lsdException w:name="endnote reference" w:semiHidden="1" w:unhideWhenUsed="1"/>
+    <w:lsdException w:name="endnote text" w:semiHidden="1" w:unhideWhenUsed="1"/>
+    <w:lsdException w:name="table of authorities" w:semiHidden="1" w:unhideWhenUsed="1"/>
+    <w:lsdException w:name="macro" w:semiHidden="1" w:unhideWhenUsed="1"/>
+    <w:lsdException w:name="toa heading" w:semiHidden="1" w:unhideWhenUsed="1"/>
+    <w:lsdException w:name="List" w:semiHidden="1" w:unhideWhenUsed="1"/>
+    <w:lsdException w:name="List Bullet" w:semiHidden="1" w:unhideWhenUsed="1"/>
+    <w:lsdException w:name="List Number" w:semiHidden="1" w:unhideWhenUsed="1"/>
+    <w:lsdException w:name="List 2" w:semiHidden="1" w:unhideWhenUsed="1"/>
+    <w:lsdException w:name="List 3" w:semiHidden="1" w:unhideWhenUsed="1"/>
+    <w:lsdException w:name="List 4" w:semiHidden="1" w:unhideWhenUsed="1"/>
+    <w:lsdException w:name="List 5" w:semiHidden="1" w:unhideWhenUsed="1"/>
+    <w:lsdException w:name="List Bullet 2" w:semiHidden="1" w:unhideWhenUsed="1"/>
+    <w:lsdException w:name="List Bullet 3" w:semiHidden="1" w:unhideWhenUsed="1"/>
+    <w:lsdException w:name="List Bullet 4" w:semiHidden="1" w:unhideWhenUsed="1"/>
+    <w:lsdException w:name="List Bullet 5" w:semiHidden="1" w:unhideWhenUsed="1"/>
+    <w:lsdException w:name="List Number 2" w:semiHidden="1" w:unhideWhenUsed="1"/>
+    <w:lsdException w:name="List Number 3" w:semiHidden="1" w:unhideWhenUsed="1"/>
+    <w:lsdException w:name="List Number 4" w:semiHidden="1" w:unhideWhenUsed="1"/>
+    <w:lsdException w:name="List Number 5" w:semiHidden="1" w:unhideWhenUsed="1"/>
+    <w:lsdException w:name="Title" w:uiPriority="10" w:qFormat="1"/>
+    <w:lsdException w:name="Closing" w:semiHidden="1" w:unhideWhenUsed="1"/>
+    <w:lsdException w:name="Signature" w:semiHidden="1" w:unhideWhenUsed="1"/>
+    <w:lsdException w:name="Default Paragraph Font" w:semiHidden="1" w:uiPriority="1" w:unhideWhenUsed="1"/>
+    <w:lsdException w:name="Body Text" w:semiHidden="1" w:unhideWhenUsed="1"/>
+    <w:lsdException w:name="Body Text Indent" w:semiHidden="1" w:unhideWhenUsed="1"/>
+    <w:lsdException w:name="List Continue" w:semiHidden="1" w:unhideWhenUsed="1"/>
+    <w:lsdException w:name="List Continue 2" w:semiHidden="1" w:unhideWhenUsed="1"/>
+    <w:lsdException w:name="List Continue 3" w:semiHidden="1" w:unhideWhenUsed="1"/>
+    <w:lsdException w:name="List Continue 4" w:semiHidden="1" w:unhideWhenUsed="1"/>
+    <w:lsdException w:name="List Continue 5" w:semiHidden="1" w:unhideWhenUsed="1"/>
+    <w:lsdException w:name="Message Header" w:semiHidden="1" w:unhideWhenUsed="1"/>
+    <w:lsdException w:name="Subtitle" w:uiPriority="11" w:qFormat="1"/>
+    <w:lsdException w:name="Salutation" w:semiHidden="1" w:unhideWhenUsed="1"/>
+    <w:lsdException w:name="Date" w:semiHidden="1" w:unhideWhenUsed="1"/>
+    <w:lsdException w:name="Body Text First Indent" w:semiHidden="1" w:unhideWhenUsed="1"/>
+    <w:lsdException w:name="Body Text First Indent 2" w:semiHidden="1" w:unhideWhenUsed="1"/>
+    <w:lsdException w:name="Note Heading" w:semiHidden="1" w:unhideWhenUsed="1"/>
+    <w:lsdException w:name="Body Text 2" w:semiHidden="1" w:unhideWhenUsed="1"/>
+    <w:lsdException w:name="Body Text 3" w:semiHidden="1" w:unhideWhenUsed="1"/>
+    <w:lsdException w:name="Body Text Indent 2" w:semiHidden="1" w:unhideWhenUsed="1"/>
+    <w:lsdException w:name="Body Text Indent 3" w:semiHidden="1" w:unhideWhenUsed="1"/>
+    <w:lsdException w:name="Block Text" w:semiHidden="1" w:unhideWhenUsed="1"/>
+    <w:lsdException w:name="Hyperlink" w:semiHidden="1" w:unhideWhenUsed="1"/>
+    <w:lsdException w:name="FollowedHyperlink" w:semiHidden="1" w:unhideWhenUsed="1"/>
+    <w:lsdException w:name="Strong" w:uiPriority="22" w:qFormat="1"/>
+    <w:lsdException w:name="Emphasis" w:uiPriority="20" w:qFormat="1"/>
+    <w:lsdException w:name="Document Map" w:semiHidden="1" w:unhideWhenUsed="1"/>
+    <w:lsdException w:name="Plain Text" w:semiHidden="1" w:unhideWhenUsed="1"/>
+    <w:lsdException w:name="E-mail Signature" w:semiHidden="1" w:unhideWhenUsed="1"/>
+    <w:lsdException w:name="HTML Top of Form" w:semiHidden="1" w:unhideWhenUsed="1"/>
+    <w:lsdException w:name="HTML Bottom of Form" w:semiHidden="1" w:unhideWhenUsed="1"/>
+    <w:lsdException w:name="Normal (Web)" w:semiHidden="1" w:unhideWhenUsed="1"/>
+    <w:lsdException w:name="HTML Acronym" w:semiHidden="1" w:unhideWhenUsed="1"/>
+    <w:lsdException w:name="HTML Address" w:semiHidden="1" w:unhideWhenUsed="1"/>
+    <w:lsdException w:name="HTML Cite" w:semiHidden="1" w:unhideWhenUsed="1"/>
+    <w:lsdException w:name="HTML Code" w:semiHidden="1" w:unhideWhenUsed="1"/>
+    <w:lsdException w:name="HTML Definition" w:semiHidden="1" w:unhideWhenUsed="1"/>
+    <w:lsdException w:name="HTML Keyboard" w:semiHidden="1" w:unhideWhenUsed="1"/>
+    <w:lsdException w:name="HTML Preformatted" w:semiHidden="1" w:unhideWhenUsed="1"/>
+    <w:lsdException w:name="HTML Sample" w:semiHidden="1" w:unhideWhenUsed="1"/>
+    <w:lsdException w:name="HTML Typewriter" w:semiHidden="1" w:unhideWhenUsed="1"/>
+    <w:lsdException w:name="HTML Variable" w:semiHidden="1" w:unhideWhenUsed="1"/>
+    <w:lsdException w:name="Normal Table" w:semiHidden="1" w:unhideWhenUsed="1"/>
+    <w:lsdException w:name="annotation subject" w:semiHidden="1" w:unhideWhenUsed="1"/>
+    <w:lsdException w:name="No List" w:semiHidden="1" w:unhideWhenUsed="1"/>
+    <w:lsdException w:name="Outline List 1" w:semiHidden="1" w:unhideWhenUsed="1"/>
+    <w:lsdException w:name="Outline List 2" w:semiHidden="1" w:unhideWhenUsed="1"/>
+    <w:lsdException w:name="Outline List 3" w:semiHidden="1" w:unhideWhenUsed="1"/>
+    <w:lsdException w:name="Table Simple 1" w:semiHidden="1" w:unhideWhenUsed="1"/>
+    <w:lsdException w:name="Table Simple 2" w:semiHidden="1" w:unhideWhenUsed="1"/>
+    <w:lsdException w:name="Table Simple 3" w:semiHidden="1" w:unhideWhenUsed="1"/>
+    <w:lsdException w:name="Table Classic 1" w:semiHidden="1" w:unhideWhenUsed="1"/>
+    <w:lsdException w:name="Table Classic 2" w:semiHidden="1" w:unhideWhenUsed="1"/>
+    <w:lsdException w:name="Table Classic 3" w:semiHidden="1" w:unhideWhenUsed="1"/>
+    <w:lsdException w:name="Table Classic 4" w:semiHidden="1" w:unhideWhenUsed="1"/>
+    <w:lsdException w:name="Table Colorful 1" w:semiHidden="1" w:unhideWhenUsed="1"/>
+    <w:lsdException w:name="Table Colorful 2" w:semiHidden="1" w:unhideWhenUsed="1"/>
+    <w:lsdException w:name="Table Colorful 3" w:semiHidden="1" w:unhideWhenUsed="1"/>
+    <w:lsdException w:name="Table Columns 1" w:semiHidden="1" w:unhideWhenUsed="1"/>
+    <w:lsdException w:name="Table Columns 2" w:semiHidden="1" w:unhideWhenUsed="1"/>
+    <w:lsdException w:name="Table Columns 3" w:semiHidden="1" w:unhideWhenUsed="1"/>
+    <w:lsdException w:name="Table Columns 4" w:semiHidden="1" w:unhideWhenUsed="1"/>
+    <w:lsdException w:name="Table Columns 5" w:semiHidden="1" w:unhideWhenUsed="1"/>
+    <w:lsdException w:name="Table Grid 1" w:semiHidden="1" w:unhideWhenUsed="1"/>
+    <w:lsdException w:name="Table Grid 2" w:semiHidden="1" w:unhideWhenUsed="1"/>
+    <w:lsdException w:name="Table Grid 3" w:semiHidden="1" w:unhideWhenUsed="1"/>
+    <w:lsdException w:name="Table Grid 4" w:semiHidden="1" w:unhideWhenUsed="1"/>
+    <w:lsdException w:name="Table Grid 5" w:semiHidden="1" w:unhideWhenUsed="1"/>
+    <w:lsdException w:name="Table Grid 6" w:semiHidden="1" w:unhideWhenUsed="1"/>
+    <w:lsdException w:name="Table Grid 7" w:semiHidden="1" w:unhideWhenUsed="1"/>
+    <w:lsdException w:name="Table Grid 8" w:semiHidden="1" w:unhideWhenUsed="1"/>
+    <w:lsdException w:name="Table List 1" w:semiHidden="1" w:unhideWhenUsed="1"/>
+    <w:lsdException w:name="Table List 2" w:semiHidden="1" w:unhideWhenUsed="1"/>
+    <w:lsdException w:name="Table List 3" w:semiHidden="1" w:unhideWhenUsed="1"/>
+    <w:lsdException w:name="Table List 4" w:semiHidden="1" w:unhideWhenUsed="1"/>
+    <w:lsdException w:name="Table List 5" w:semiHidden="1" w:unhideWhenUsed="1"/>
+    <w:lsdException w:name="Table List 6" w:semiHidden="1" w:unhideWhenUsed="1"/>
+    <w:lsdException w:name="Table List 7" w:semiHidden="1" w:unhideWhenUsed="1"/>
+    <w:lsdException w:name="Table List 8" w:semiHidden="1" w:unhideWhenUsed="1"/>
+    <w:lsdException w:name="Table 3D effects 1" w:semiHidden="1" w:unhideWhenUsed="1"/>
+    <w:lsdException w:name="Table 3D effects 2" w:semiHidden="1" w:unhideWhenUsed="1"/>
+    <w:lsdException w:name="Table 3D effects 3" w:semiHidden="1" w:unhideWhenUsed="1"/>
+    <w:lsdException w:name="Table Contemporary" w:semiHidden="1" w:unhideWhenUsed="1"/>
+    <w:lsdException w:name="Table Elegant" w:semiHidden="1" w:unhideWhenUsed="1"/>
+    <w:lsdException w:name="Table Professional" w:semiHidden="1" w:unhideWhenUsed="1"/>
+    <w:lsdException w:name="Table Subtle 1" w:semiHidden="1" w:unhideWhenUsed="1"/>
+    <w:lsdException w:name="Table Subtle 2" w:semiHidden="1" w:unhideWhenUsed="1"/>
+    <w:lsdException w:name="Table Web 1" w:semiHidden="1" w:unhideWhenUsed="1"/>
+    <w:lsdException w:name="Table Web 2" w:semiHidden="1" w:unhideWhenUsed="1"/>
+    <w:lsdException w:name="Table Web 3" w:semiHidden="1" w:unhideWhenUsed="1"/>
+    <w:lsdException w:name="Balloon Text" w:semiHidden="1" w:unhideWhenUsed="1"/>
+    <w:lsdException w:name="Table Grid" w:semiHidden="1" w:uiPriority="59" w:unhideWhenUsed="1"/>
+    <w:lsdException w:name="Table Theme" w:semiHidden="1" w:unhideWhenUsed="1"/>
+    <w:lsdException w:name="Placeholder Text" w:semiHidden="1"/>
+    <w:lsdException w:name="No Spacing" w:uiPriority="1" w:qFormat="1"/>
+    <w:lsdException w:name="Light Shading" w:uiPriority="60"/>
+    <w:lsdException w:name="Light List" w:uiPriority="61"/>
+    <w:lsdException w:name="Light Grid" w:uiPriority="62"/>
+    <w:lsdException w:name="Medium Shading 1" w:uiPriority="63"/>
+    <w:lsdException w:name="Medium Shading 2" w:uiPriority="64"/>
+    <w:lsdException w:name="Medium List 1" w:uiPriority="65"/>
+    <w:lsdException w:name="Medium List 2" w:uiPriority="66"/>
+    <w:lsdException w:name="Medium Grid 1" w:uiPriority="67"/>
+    <w:lsdException w:name="Medium Grid 2" w:uiPriority="68"/>
+    <w:lsdException w:name="Medium Grid 3" w:uiPriority="69"/>
+    <w:lsdException w:name="Dark List" w:uiPriority="70"/>
+    <w:lsdException w:name="Colorful Shading" w:uiPriority="71"/>
+    <w:lsdException w:name="Colorful List" w:uiPriority="72"/>
+    <w:lsdException w:name="Colorful Grid" w:uiPriority="73"/>
+    <w:lsdException w:name="Light Shading Accent 1" w:uiPriority="60"/>
+    <w:lsdException w:name="Light List Accent 1" w:uiPriority="61"/>
+    <w:lsdException w:name="Light Grid Accent 1" w:uiPriority="62"/>
+    <w:lsdException w:name="Medium Shading 1 Accent 1" w:uiPriority="63"/>
+    <w:lsdException w:name="Medium Shading 2 Accent 1" w:uiPriority="64"/>
+    <w:lsdException w:name="Medium List 1 Accent 1" w:uiPriority="65"/>
+    <w:lsdException w:name="Revision" w:semiHidden="1"/>
+    <w:lsdException w:name="List Paragraph" w:uiPriority="34" w:qFormat="1"/>
+    <w:lsdException w:name="Quote" w:uiPriority="29" w:qFormat="1"/>
+    <w:lsdException w:name="Intense Quote" w:uiPriority="30" w:qFormat="1"/>
+    <w:lsdException w:name="Medium List 2 Accent 1" w:uiPriority="66"/>
+    <w:lsdException w:name="Medium Grid 1 Accent 1" w:uiPriority="67"/>
+    <w:lsdException w:name="Medium Grid 2 Accent 1" w:uiPriority="68"/>
+    <w:lsdException w:name="Medium Grid 3 Accent 1" w:uiPriority="69"/>
+    <w:lsdException w:name="Dark List Accent 1" w:uiPriority="70"/>
+    <w:lsdException w:name="Colorful Shading Accent 1" w:uiPriority="71"/>
+    <w:lsdException w:name="Colorful List Accent 1" w:uiPriority="72"/>
+    <w:lsdException w:name="Colorful Grid Accent 1" w:uiPriority="73"/>
+    <w:lsdException w:name="Light Shading Accent 2" w:uiPriority="60"/>
+    <w:lsdException w:name="Light List Accent 2" w:uiPriority="61"/>
+    <w:lsdException w:name="Light Grid Accent 2" w:uiPriority="62"/>
+    <w:lsdException w:name="Medium Shading 1 Accent 2" w:uiPriority="63"/>
+    <w:lsdException w:name="Medium Shading 2 Accent 2" w:uiPriority="64"/>
+    <w:lsdException w:name="Medium List 1 Accent 2" w:uiPriority="65"/>
+    <w:lsdException w:name="Medium List 2 Accent 2" w:uiPriority="66"/>
+    <w:lsdException w:name="Medium Grid 1 Accent 2" w:uiPriority="67"/>
+    <w:lsdException w:name="Medium Grid 2 Accent 2" w:uiPriority="68"/>
+    <w:lsdException w:name="Medium Grid 3 Accent 2" w:uiPriority="69"/>
+    <w:lsdException w:name="Dark List Accent 2" w:uiPriority="70"/>
+    <w:lsdException w:name="Colorful Shading Accent 2" w:uiPriority="71"/>
+    <w:lsdException w:name="Colorful List Accent 2" w:uiPriority="72"/>
+    <w:lsdException w:name="Colorful Grid Accent 2" w:uiPriority="73"/>
+    <w:lsdException w:name="Light Shading Accent 3" w:uiPriority="60"/>
+    <w:lsdException w:name="Light List Accent 3" w:uiPriority="61"/>
+    <w:lsdException w:name="Light Grid Accent 3" w:uiPriority="62"/>
+    <w:lsdException w:name="Medium Shading 1 Accent 3" w:uiPriority="63"/>
+    <w:lsdException w:name="Medium Shading 2 Accent 3" w:uiPriority="64"/>
+    <w:lsdException w:name="Medium List 1 Accent 3" w:uiPriority="65"/>
+    <w:lsdException w:name="Medium List 2 Accent 3" w:uiPriority="66"/>
+    <w:lsdException w:name="Medium Grid 1 Accent 3" w:uiPriority="67"/>
+    <w:lsdException w:name="Medium Grid 2 Accent 3" w:uiPriority="68"/>
+    <w:lsdException w:name="Medium Grid 3 Accent 3" w:uiPriority="69"/>
+    <w:lsdException w:name="Dark List Accent 3" w:uiPriority="70"/>
+    <w:lsdException w:name="Colorful Shading Accent 3" w:uiPriority="71"/>
+    <w:lsdException w:name="Colorful List Accent 3" w:uiPriority="72"/>
+    <w:lsdException w:name="Colorful Grid Accent 3" w:uiPriority="73"/>
+    <w:lsdException w:name="Light Shading Accent 4" w:uiPriority="60"/>
+    <w:lsdException w:name="Light List Accent 4" w:uiPriority="61"/>
+    <w:lsdException w:name="Light Grid Accent 4" w:uiPriority="62"/>
+    <w:lsdException w:name="Medium Shading 1 Accent 4" w:uiPriority="63"/>
+    <w:lsdException w:name="Medium Shading 2 Accent 4" w:uiPriority="64"/>
+    <w:lsdException w:name="Medium List 1 Accent 4" w:uiPriority="65"/>
+    <w:lsdException w:name="Medium List 2 Accent 4" w:uiPriority="66"/>
+    <w:lsdException w:name="Medium Grid 1 Accent 4" w:uiPriority="67"/>
+    <w:lsdException w:name="Medium Grid 2 Accent 4" w:uiPriority="68"/>
+    <w:lsdException w:name="Medium Grid 3 Accent 4" w:uiPriority="69"/>
+    <w:lsdException w:name="Dark List Accent 4" w:uiPriority="70"/>
+    <w:lsdException w:name="Colorful Shading Accent 4" w:uiPriority="71"/>
+    <w:lsdException w:name="Colorful List Accent 4" w:uiPriority="72"/>
+    <w:lsdException w:name="Colorful Grid Accent 4" w:uiPriority="73"/>
+    <w:lsdException w:name="Light Shading Accent 5" w:uiPriority="60"/>
+    <w:lsdException w:name="Light List Accent 5" w:uiPriority="61"/>
+    <w:lsdException w:name="Light Grid Accent 5" w:uiPriority="62"/>
+    <w:lsdException w:name="Medium Shading 1 Accent 5" w:uiPriority="63"/>
+    <w:lsdException w:name="Medium Shading 2 Accent 5" w:uiPriority="64"/>
+    <w:lsdException w:name="Medium List 1 Accent 5" w:uiPriority="65"/>
+    <w:lsdException w:name="Medium List 2 Accent 5" w:uiPriority="66"/>
+    <w:lsdException w:name="Medium Grid 1 Accent 5" w:uiPriority="67"/>
+    <w:lsdException w:name="Medium Grid 2 Accent 5" w:uiPriority="68"/>
+    <w:lsdException w:name="Medium Grid 3 Accent 5" w:uiPriority="69"/>
+    <w:lsdException w:name="Dark List Accent 5" w:uiPriority="70"/>
+    <w:lsdException w:name="Colorful Shading Accent 5" w:uiPriority="71"/>
+    <w:lsdException w:name="Colorful List Accent 5" w:uiPriority="72"/>
+    <w:lsdException w:name="Colorful Grid Accent 5" w:uiPriority="73"/>
+    <w:lsdException w:name="Light Shading Accent 6" w:uiPriority="60"/>
+    <w:lsdException w:name="Light List Accent 6" w:uiPriority="61"/>
+    <w:lsdException w:name="Light Grid Accent 6" w:uiPriority="62"/>
+    <w:lsdException w:name="Medium Shading 1 Accent 6" w:uiPriority="63"/>
+    <w:lsdException w:name="Medium Shading 2 Accent 6" w:uiPriority="64"/>
+    <w:lsdException w:name="Medium List 1 Accent 6" w:uiPriority="65"/>
+    <w:lsdException w:name="Medium List 2 Accent 6" w:uiPriority="66"/>
+    <w:lsdException w:name="Medium Grid 1 Accent 6" w:uiPriority="67"/>
+    <w:lsdException w:name="Medium Grid 2 Accent 6" w:uiPriority="68"/>
+    <w:lsdException w:name="Medium Grid 3 Accent 6" w:uiPriority="69"/>
+    <w:lsdException w:name="Dark List Accent 6" w:uiPriority="70"/>
+    <w:lsdException w:name="Colorful Shading Accent 6" w:uiPriority="71"/>
+    <w:lsdException w:name="Colorful List Accent 6" w:uiPriority="72"/>
+    <w:lsdException w:name="Colorful Grid Accent 6" w:uiPriority="73"/>
+    <w:lsdException w:name="Subtle Emphasis" w:uiPriority="19" w:qFormat="1"/>
+    <w:lsdException w:name="Intense Emphasis" w:uiPriority="21" w:qFormat="1"/>
+    <w:lsdException w:name="Subtle Reference" w:uiPriority="31" w:qFormat="1"/>
+    <w:lsdException w:name="Intense Reference" w:uiPriority="32" w:qFormat="1"/>
+    <w:lsdException w:name="Book Title" w:uiPriority="33" w:qFormat="1"/>
+    <w:lsdException w:name="Bibliography" w:semiHidden="1" w:uiPriority="37" w:unhideWhenUsed="1"/>
+    <w:lsdException w:name="TOC Heading" w:semiHidden="1" w:uiPriority="39" w:unhideWhenUsed="1" w:qFormat="1"/>
+    <w:lsdException w:name="Plain Table 1" w:uiPriority="41"/>
+    <w:lsdException w:name="Plain Table 2" w:uiPriority="42"/>
+    <w:lsdException w:name="Plain Table 3" w:uiPriority="43"/>
+    <w:lsdException w:name="Plain Table 4" w:uiPriority="44"/>
+    <w:lsdException w:name="Plain Table 5" w:uiPriority="45"/>
+    <w:lsdException w:name="Grid Table Light" w:uiPriority="40"/>
+    <w:lsdException w:name="Grid Table 1 Light" w:uiPriority="46"/>
+    <w:lsdException w:name="Grid Table 2" w:uiPriority="47"/>
+    <w:lsdException w:name="Grid Table 3" w:uiPriority="48"/>
+    <w:lsdException w:name="Grid Table 4" w:uiPriority="49"/>
+    <w:lsdException w:name="Grid Table 5 Dark" w:uiPriority="50"/>
+    <w:lsdException w:name="Grid Table 6 Colorful" w:uiPriority="51"/>
+    <w:lsdException w:name="Grid Table 7 Colorful" w:uiPriority="52"/>
+    <w:lsdException w:name="Grid Table 1 Light Accent 1" w:uiPriority="46"/>
+    <w:lsdException w:name="Grid Table 2 Accent 1" w:uiPriority="47"/>
+    <w:lsdException w:name="Grid Table 3 Accent 1" w:uiPriority="48"/>
+    <w:lsdException w:name="Grid Table 4 Accent 1" w:uiPriority="49"/>
+    <w:lsdException w:name="Grid Table 5 Dark Accent 1" w:uiPriority="50"/>
+    <w:lsdException w:name="Grid Table 6 Colorful Accent 1" w:uiPriority="51"/>
+    <w:lsdException w:name="Grid Table 7 Colorful Accent 1" w:uiPriority="52"/>
+    <w:lsdException w:name="Grid Table 1 Light Accent 2" w:uiPriority="46"/>
+    <w:lsdException w:name="Grid Table 2 Accent 2" w:uiPriority="47"/>
+    <w:lsdException w:name="Grid Table 3 Accent 2" w:uiPriority="48"/>
+    <w:lsdException w:name="Grid Table 4 Accent 2" w:uiPriority="49"/>
+    <w:lsdException w:name="Grid Table 5 Dark Accent 2" w:uiPriority="50"/>
+    <w:lsdException w:name="Grid Table 6 Colorful Accent 2" w:uiPriority="51"/>
+    <w:lsdException w:name="Grid Table 7 Colorful Accent 2" w:uiPriority="52"/>
+    <w:lsdException w:name="Grid Table 1 Light Accent 3" w:uiPriority="46"/>
+    <w:lsdException w:name="Grid Table 2 Accent 3" w:uiPriority="47"/>
+    <w:lsdException w:name="Grid Table 3 Accent 3" w:uiPriority="48"/>
+    <w:lsdException w:name="Grid Table 4 Accent 3" w:uiPriority="49"/>
+    <w:lsdException w:name="Grid Table 5 Dark Accent 3" w:uiPriority="50"/>
+    <w:lsdException w:name="Grid Table 6 Colorful Accent 3" w:uiPriority="51"/>
+    <w:lsdException w:name="Grid Table 7 Colorful Accent 3" w:uiPriority="52"/>
+    <w:lsdException w:name="Grid Table 1 Light Accent 4" w:uiPriority="46"/>
+    <w:lsdException w:name="Grid Table 2 Accent 4" w:uiPriority="47"/>
+    <w:lsdException w:name="Grid Table 3 Accent 4" w:uiPriority="48"/>
+    <w:lsdException w:name="Grid Table 4 Accent 4" w:uiPriority="49"/>
+    <w:lsdException w:name="Grid Table 5 Dark Accent 4" w:uiPriority="50"/>
+    <w:lsdException w:name="Grid Table 6 Colorful Accent 4" w:uiPriority="51"/>
+    <w:lsdException w:name="Grid Table 7 Colorful Accent 4" w:uiPriority="52"/>
+    <w:lsdException w:name="Grid Table 1 Light Accent 5" w:uiPriority="46"/>
+    <w:lsdException w:name="Grid Table 2 Accent 5" w:uiPriority="47"/>
+    <w:lsdException w:name="Grid Table 3 Accent 5" w:uiPriority="48"/>
+    <w:lsdException w:name="Grid Table 4 Accent 5" w:uiPriority="49"/>
+    <w:lsdException w:name="Grid Table 5 Dark Accent 5" w:uiPriority="50"/>
+    <w:lsdException w:name="Grid Table 6 Colorful Accent 5" w:uiPriority="51"/>
+    <w:lsdException w:name="Grid Table 7 Colorful Accent 5" w:uiPriority="52"/>
+    <w:lsdException w:name="Grid Table 1 Light Accent 6" w:uiPriority="46"/>
+    <w:lsdException w:name="Grid Table 2 Accent 6" w:uiPriority="47"/>
+    <w:lsdException w:name="Grid Table 3 Accent 6" w:uiPriority="48"/>
+    <w:lsdException w:name="Grid Table 4 Accent 6" w:uiPriority="49"/>
+    <w:lsdException w:name="Grid Table 5 Dark Accent 6" w:uiPriority="50"/>
+    <w:lsdException w:name="Grid Table 6 Colorful Accent 6" w:uiPriority="51"/>
+    <w:lsdException w:name="Grid Table 7 Colorful Accent 6" w:uiPriority="52"/>
+    <w:lsdException w:name="List Table 1 Light" w:uiPriority="46"/>
+    <w:lsdException w:name="List Table 2" w:uiPriority="47"/>
+    <w:lsdException w:name="List Table 3" w:uiPriority="48"/>
+    <w:lsdException w:name="List Table 4" w:uiPriority="49"/>
+    <w:lsdException w:name="List Table 5 Dark" w:uiPriority="50"/>
+    <w:lsdException w:name="List Table 6 Colorful" w:uiPriority="51"/>
+    <w:lsdException w:name="List Table 7 Colorful" w:uiPriority="52"/>
+    <w:lsdException w:name="List Table 1 Light Accent 1" w:uiPriority="46"/>
+    <w:lsdException w:name="List Table 2 Accent 1" w:uiPriority="47"/>
+    <w:lsdException w:name="List Table 3 Accent 1" w:uiPriority="48"/>
+    <w:lsdException w:name="List Table 4 Accent 1" w:uiPriority="49"/>
+    <w:lsdException w:name="List Table 5 Dark Accent 1" w:uiPriority="50"/>
+    <w:lsdException w:name="List Table 6 Colorful Accent 1" w:uiPriority="51"/>
+    <w:lsdException w:name="List Table 7 Colorful Accent 1" w:uiPriority="52"/>
+    <w:lsdException w:name="List Table 1 Light Accent 2" w:uiPriority="46"/>
+    <w:lsdException w:name="List Table 2 Accent 2" w:uiPriority="47"/>
+    <w:lsdException w:name="List Table 3 Accent 2" w:uiPriority="48"/>
+    <w:lsdException w:name="List Table 4 Accent 2" w:uiPriority="49"/>
+    <w:lsdException w:name="List Table 5 Dark Accent 2" w:uiPriority="50"/>
+    <w:lsdException w:name="List Table 6 Colorful Accent 2" w:uiPriority="51"/>
+    <w:lsdException w:name="List Table 7 Colorful Accent 2" w:uiPriority="52"/>
+    <w:lsdException w:name="List Table 1 Light Accent 3" w:uiPriority="46"/>
+    <w:lsdException w:name="List Table 2 Accent 3" w:uiPriority="47"/>
+    <w:lsdException w:name="List Table 3 Accent 3" w:uiPriority="48"/>
+    <w:lsdException w:name="List Table 4 Accent 3" w:uiPriority="49"/>
+    <w:lsdException w:name="List Table 5 Dark Accent 3" w:uiPriority="50"/>
+    <w:lsdException w:name="List Table 6 Colorful Accent 3" w:uiPriority="51"/>
+    <w:lsdException w:name="List Table 7 Colorful Accent 3" w:uiPriority="52"/>
+    <w:lsdException w:name="List Table 1 Light Accent 4" w:uiPriority="46"/>
+    <w:lsdException w:name="List Table 2 Accent 4" w:uiPriority="47"/>
+    <w:lsdException w:name="List Table 3 Accent 4" w:uiPriority="48"/>
+    <w:lsdException w:name="List Table 4 Accent 4" w:uiPriority="49"/>
+    <w:lsdException w:name="List Table 5 Dark Accent 4" w:uiPriority="50"/>
+    <w:lsdException w:name="List Table 6 Colorful Accent 4" w:uiPriority="51"/>
+    <w:lsdException w:name="List Table 7 Colorful Accent 4" w:uiPriority="52"/>
+    <w:lsdException w:name="List Table 1 Light Accent 5" w:uiPriority="46"/>
+    <w:lsdException w:name="List Table 2 Accent 5" w:uiPriority="47"/>
+    <w:lsdException w:name="List Table 3 Accent 5" w:uiPriority="48"/>
+    <w:lsdException w:name="List Table 4 Accent 5" w:uiPriority="49"/>
+    <w:lsdException w:name="List Table 5 Dark Accent 5" w:uiPriority="50"/>
+    <w:lsdException w:name="List Table 6 Colorful Accent 5" w:uiPriority="51"/>
+    <w:lsdException w:name="List Table 7 Colorful Accent 5" w:uiPriority="52"/>
+    <w:lsdException w:name="List Table 1 Light Accent 6" w:uiPriority="46"/>
+    <w:lsdException w:name="List Table 2 Accent 6" w:uiPriority="47"/>
+    <w:lsdException w:name="List Table 3 Accent 6" w:uiPriority="48"/>
+    <w:lsdException w:name="List Table 4 Accent 6" w:uiPriority="49"/>
+    <w:lsdException w:name="List Table 5 Dark Accent 6" w:uiPriority="50"/>
+    <w:lsdException w:name="List Table 6 Colorful Accent 6" w:uiPriority="51"/>
+    <w:lsdException w:name="List Table 7 Colorful Accent 6" w:uiPriority="52"/>
+    <w:lsdException w:name="Mention" w:semiHidden="1" w:unhideWhenUsed="1"/>
+    <w:lsdException w:name="Smart Hyperlink" w:semiHidden="1" w:unhideWhenUsed="1"/>
+    <w:lsdException w:name="Hashtag" w:semiHidden="1" w:unhideWhenUsed="1"/>
+    <w:lsdException w:name="Unresolved Mention" w:semiHidden="1" w:unhideWhenUsed="1"/>
   </w:latentStyles>
   <w:style w:type="paragraph" w:default="1" w:styleId="Normal">
     <w:name w:val="Normal"/>
     <w:qFormat/>
   </w:style>
-  <w:style w:type="paragraph" w:styleId="Rubrik1">
+  <w:style w:type="paragraph" w:styleId="Heading1">
     <w:name w:val="heading 1"/>
     <w:basedOn w:val="Normal"/>
     <w:next w:val="Normal"/>
-    <w:link w:val="Rubrik1Char"/>
+    <w:link w:val="Heading1Char"/>
     <w:uiPriority w:val="9"/>
     <w:qFormat/>
     <w:rsid w:val="00A177A4"/>
@@ -1515,13 +2185,13 @@
       <w:szCs w:val="28"/>
     </w:rPr>
   </w:style>
-  <w:style w:type="character" w:default="1" w:styleId="Standardstycketeckensnitt">
+  <w:style w:type="character" w:default="1" w:styleId="DefaultParagraphFont">
     <w:name w:val="Default Paragraph Font"/>
     <w:uiPriority w:val="1"/>
     <w:semiHidden/>
     <w:unhideWhenUsed/>
   </w:style>
-  <w:style w:type="table" w:default="1" w:styleId="Normaltabell">
+  <w:style w:type="table" w:default="1" w:styleId="TableNormal">
     <w:name w:val="Normal Table"/>
     <w:uiPriority w:val="99"/>
     <w:semiHidden/>
@@ -1536,16 +2206,16 @@
       </w:tblCellMar>
     </w:tblPr>
   </w:style>
-  <w:style w:type="numbering" w:default="1" w:styleId="Ingenlista">
+  <w:style w:type="numbering" w:default="1" w:styleId="NoList">
     <w:name w:val="No List"/>
     <w:uiPriority w:val="99"/>
     <w:semiHidden/>
     <w:unhideWhenUsed/>
   </w:style>
-  <w:style w:type="character" w:customStyle="1" w:styleId="Rubrik1Char">
-    <w:name w:val="Rubrik 1 Char"/>
-    <w:basedOn w:val="Standardstycketeckensnitt"/>
-    <w:link w:val="Rubrik1"/>
+  <w:style w:type="character" w:customStyle="1" w:styleId="Heading1Char">
+    <w:name w:val="Heading 1 Char"/>
+    <w:basedOn w:val="DefaultParagraphFont"/>
+    <w:link w:val="Heading1"/>
     <w:uiPriority w:val="9"/>
     <w:rsid w:val="00A177A4"/>
     <w:rPr>
@@ -1557,9 +2227,9 @@
       <w:szCs w:val="28"/>
     </w:rPr>
   </w:style>
-  <w:style w:type="paragraph" w:styleId="Innehllsfrteckningsrubrik">
+  <w:style w:type="paragraph" w:styleId="TOCHeading">
     <w:name w:val="TOC Heading"/>
-    <w:basedOn w:val="Rubrik1"/>
+    <w:basedOn w:val="Heading1"/>
     <w:next w:val="Normal"/>
     <w:uiPriority w:val="39"/>
     <w:unhideWhenUsed/>
@@ -1572,10 +2242,10 @@
       <w:lang w:eastAsia="sv-SE"/>
     </w:rPr>
   </w:style>
-  <w:style w:type="paragraph" w:styleId="Ballongtext">
+  <w:style w:type="paragraph" w:styleId="BalloonText">
     <w:name w:val="Balloon Text"/>
     <w:basedOn w:val="Normal"/>
-    <w:link w:val="BallongtextChar"/>
+    <w:link w:val="BalloonTextChar"/>
     <w:uiPriority w:val="99"/>
     <w:semiHidden/>
     <w:unhideWhenUsed/>
@@ -1589,10 +2259,10 @@
       <w:szCs w:val="16"/>
     </w:rPr>
   </w:style>
-  <w:style w:type="character" w:customStyle="1" w:styleId="BallongtextChar">
-    <w:name w:val="Ballongtext Char"/>
-    <w:basedOn w:val="Standardstycketeckensnitt"/>
-    <w:link w:val="Ballongtext"/>
+  <w:style w:type="character" w:customStyle="1" w:styleId="BalloonTextChar">
+    <w:name w:val="Balloon Text Char"/>
+    <w:basedOn w:val="DefaultParagraphFont"/>
+    <w:link w:val="BalloonText"/>
     <w:uiPriority w:val="99"/>
     <w:semiHidden/>
     <w:rsid w:val="00A177A4"/>
@@ -1602,9 +2272,9 @@
       <w:szCs w:val="16"/>
     </w:rPr>
   </w:style>
-  <w:style w:type="table" w:styleId="Tabellrutnt">
+  <w:style w:type="table" w:styleId="TableGrid">
     <w:name w:val="Table Grid"/>
-    <w:basedOn w:val="Normaltabell"/>
+    <w:basedOn w:val="TableNormal"/>
     <w:uiPriority w:val="59"/>
     <w:rsid w:val="00A177A4"/>
     <w:pPr>
@@ -1621,9 +2291,9 @@
       </w:tblBorders>
     </w:tblPr>
   </w:style>
-  <w:style w:type="character" w:styleId="Hyperlnk">
+  <w:style w:type="character" w:styleId="Hyperlink">
     <w:name w:val="Hyperlink"/>
-    <w:basedOn w:val="Standardstycketeckensnitt"/>
+    <w:basedOn w:val="DefaultParagraphFont"/>
     <w:uiPriority w:val="99"/>
     <w:semiHidden/>
     <w:unhideWhenUsed/>
@@ -1633,9 +2303,9 @@
       <w:u w:val="single"/>
     </w:rPr>
   </w:style>
-  <w:style w:type="character" w:styleId="AnvndHyperlnk">
+  <w:style w:type="character" w:styleId="FollowedHyperlink">
     <w:name w:val="FollowedHyperlink"/>
-    <w:basedOn w:val="Standardstycketeckensnitt"/>
+    <w:basedOn w:val="DefaultParagraphFont"/>
     <w:uiPriority w:val="99"/>
     <w:semiHidden/>
     <w:unhideWhenUsed/>
@@ -1645,334 +2315,7 @@
       <w:u w:val="single"/>
     </w:rPr>
   </w:style>
-  <w:style w:type="paragraph" w:styleId="Liststycke">
-    <w:name w:val="List Paragraph"/>
-    <w:basedOn w:val="Normal"/>
-    <w:uiPriority w:val="34"/>
-    <w:qFormat/>
-    <w:rsid w:val="00CA1565"/>
-    <w:pPr>
-      <w:ind w:left="720"/>
-      <w:contextualSpacing/>
-    </w:pPr>
-  </w:style>
-</w:styles>
-</file>
-
-<file path=word/stylesWithEffects.xml><?xml version="1.0" encoding="utf-8"?>
-<w:styles xmlns:wpc="http://schemas.microsoft.com/office/word/2010/wordprocessingCanvas" xmlns:mc="http://schemas.openxmlformats.org/markup-compatibility/2006" xmlns:o="urn:schemas-microsoft-com:office:office" xmlns:r="http://schemas.openxmlformats.org/officeDocument/2006/relationships" xmlns:m="http://schemas.openxmlformats.org/officeDocument/2006/math" xmlns:v="urn:schemas-microsoft-com:vml" xmlns:wp14="http://schemas.microsoft.com/office/word/2010/wordprocessingDrawing" xmlns:wp="http://schemas.openxmlformats.org/drawingml/2006/wordprocessingDrawing" xmlns:w10="urn:schemas-microsoft-com:office:word" xmlns:w="http://schemas.openxmlformats.org/wordprocessingml/2006/main" xmlns:w14="http://schemas.microsoft.com/office/word/2010/wordml" xmlns:wpg="http://schemas.microsoft.com/office/word/2010/wordprocessingGroup" xmlns:wpi="http://schemas.microsoft.com/office/word/2010/wordprocessingInk" xmlns:wne="http://schemas.microsoft.com/office/word/2006/wordml" xmlns:wps="http://schemas.microsoft.com/office/word/2010/wordprocessingShape" mc:Ignorable="w14 wp14">
-  <w:docDefaults>
-    <w:rPrDefault>
-      <w:rPr>
-        <w:rFonts w:asciiTheme="minorHAnsi" w:eastAsiaTheme="minorHAnsi" w:hAnsiTheme="minorHAnsi" w:cstheme="minorBidi"/>
-        <w:sz w:val="22"/>
-        <w:szCs w:val="22"/>
-        <w:lang w:val="sv-SE" w:eastAsia="en-US" w:bidi="ar-SA"/>
-      </w:rPr>
-    </w:rPrDefault>
-    <w:pPrDefault>
-      <w:pPr>
-        <w:spacing w:after="200" w:line="276" w:lineRule="auto"/>
-      </w:pPr>
-    </w:pPrDefault>
-  </w:docDefaults>
-  <w:latentStyles w:defLockedState="0" w:defUIPriority="99" w:defSemiHidden="1" w:defUnhideWhenUsed="1" w:defQFormat="0" w:count="267">
-    <w:lsdException w:name="Normal" w:semiHidden="0" w:uiPriority="0" w:unhideWhenUsed="0" w:qFormat="1"/>
-    <w:lsdException w:name="heading 1" w:semiHidden="0" w:uiPriority="9" w:unhideWhenUsed="0" w:qFormat="1"/>
-    <w:lsdException w:name="heading 2" w:uiPriority="9" w:qFormat="1"/>
-    <w:lsdException w:name="heading 3" w:uiPriority="9" w:qFormat="1"/>
-    <w:lsdException w:name="heading 4" w:uiPriority="9" w:qFormat="1"/>
-    <w:lsdException w:name="heading 5" w:uiPriority="9" w:qFormat="1"/>
-    <w:lsdException w:name="heading 6" w:uiPriority="9" w:qFormat="1"/>
-    <w:lsdException w:name="heading 7" w:uiPriority="9" w:qFormat="1"/>
-    <w:lsdException w:name="heading 8" w:uiPriority="9" w:qFormat="1"/>
-    <w:lsdException w:name="heading 9" w:uiPriority="9" w:qFormat="1"/>
-    <w:lsdException w:name="toc 1" w:uiPriority="39"/>
-    <w:lsdException w:name="toc 2" w:uiPriority="39"/>
-    <w:lsdException w:name="toc 3" w:uiPriority="39"/>
-    <w:lsdException w:name="toc 4" w:uiPriority="39"/>
-    <w:lsdException w:name="toc 5" w:uiPriority="39"/>
-    <w:lsdException w:name="toc 6" w:uiPriority="39"/>
-    <w:lsdException w:name="toc 7" w:uiPriority="39"/>
-    <w:lsdException w:name="toc 8" w:uiPriority="39"/>
-    <w:lsdException w:name="toc 9" w:uiPriority="39"/>
-    <w:lsdException w:name="caption" w:uiPriority="35" w:qFormat="1"/>
-    <w:lsdException w:name="Title" w:semiHidden="0" w:uiPriority="10" w:unhideWhenUsed="0" w:qFormat="1"/>
-    <w:lsdException w:name="Default Paragraph Font" w:uiPriority="1"/>
-    <w:lsdException w:name="Subtitle" w:semiHidden="0" w:uiPriority="11" w:unhideWhenUsed="0" w:qFormat="1"/>
-    <w:lsdException w:name="Strong" w:semiHidden="0" w:uiPriority="22" w:unhideWhenUsed="0" w:qFormat="1"/>
-    <w:lsdException w:name="Emphasis" w:semiHidden="0" w:uiPriority="20" w:unhideWhenUsed="0" w:qFormat="1"/>
-    <w:lsdException w:name="Table Grid" w:semiHidden="0" w:uiPriority="59" w:unhideWhenUsed="0"/>
-    <w:lsdException w:name="Placeholder Text" w:unhideWhenUsed="0"/>
-    <w:lsdException w:name="No Spacing" w:semiHidden="0" w:uiPriority="1" w:unhideWhenUsed="0" w:qFormat="1"/>
-    <w:lsdException w:name="Light Shading" w:semiHidden="0" w:uiPriority="60" w:unhideWhenUsed="0"/>
-    <w:lsdException w:name="Light List" w:semiHidden="0" w:uiPriority="61" w:unhideWhenUsed="0"/>
-    <w:lsdException w:name="Light Grid" w:semiHidden="0" w:uiPriority="62" w:unhideWhenUsed="0"/>
-    <w:lsdException w:name="Medium Shading 1" w:semiHidden="0" w:uiPriority="63" w:unhideWhenUsed="0"/>
-    <w:lsdException w:name="Medium Shading 2" w:semiHidden="0" w:uiPriority="64" w:unhideWhenUsed="0"/>
-    <w:lsdException w:name="Medium List 1" w:semiHidden="0" w:uiPriority="65" w:unhideWhenUsed="0"/>
-    <w:lsdException w:name="Medium List 2" w:semiHidden="0" w:uiPriority="66" w:unhideWhenUsed="0"/>
-    <w:lsdException w:name="Medium Grid 1" w:semiHidden="0" w:uiPriority="67" w:unhideWhenUsed="0"/>
-    <w:lsdException w:name="Medium Grid 2" w:semiHidden="0" w:uiPriority="68" w:unhideWhenUsed="0"/>
-    <w:lsdException w:name="Medium Grid 3" w:semiHidden="0" w:uiPriority="69" w:unhideWhenUsed="0"/>
-    <w:lsdException w:name="Dark List" w:semiHidden="0" w:uiPriority="70" w:unhideWhenUsed="0"/>
-    <w:lsdException w:name="Colorful Shading" w:semiHidden="0" w:uiPriority="71" w:unhideWhenUsed="0"/>
-    <w:lsdException w:name="Colorful List" w:semiHidden="0" w:uiPriority="72" w:unhideWhenUsed="0"/>
-    <w:lsdException w:name="Colorful Grid" w:semiHidden="0" w:uiPriority="73" w:unhideWhenUsed="0"/>
-    <w:lsdException w:name="Light Shading Accent 1" w:semiHidden="0" w:uiPriority="60" w:unhideWhenUsed="0"/>
-    <w:lsdException w:name="Light List Accent 1" w:semiHidden="0" w:uiPriority="61" w:unhideWhenUsed="0"/>
-    <w:lsdException w:name="Light Grid Accent 1" w:semiHidden="0" w:uiPriority="62" w:unhideWhenUsed="0"/>
-    <w:lsdException w:name="Medium Shading 1 Accent 1" w:semiHidden="0" w:uiPriority="63" w:unhideWhenUsed="0"/>
-    <w:lsdException w:name="Medium Shading 2 Accent 1" w:semiHidden="0" w:uiPriority="64" w:unhideWhenUsed="0"/>
-    <w:lsdException w:name="Medium List 1 Accent 1" w:semiHidden="0" w:uiPriority="65" w:unhideWhenUsed="0"/>
-    <w:lsdException w:name="Revision" w:unhideWhenUsed="0"/>
-    <w:lsdException w:name="List Paragraph" w:semiHidden="0" w:uiPriority="34" w:unhideWhenUsed="0" w:qFormat="1"/>
-    <w:lsdException w:name="Quote" w:semiHidden="0" w:uiPriority="29" w:unhideWhenUsed="0" w:qFormat="1"/>
-    <w:lsdException w:name="Intense Quote" w:semiHidden="0" w:uiPriority="30" w:unhideWhenUsed="0" w:qFormat="1"/>
-    <w:lsdException w:name="Medium List 2 Accent 1" w:semiHidden="0" w:uiPriority="66" w:unhideWhenUsed="0"/>
-    <w:lsdException w:name="Medium Grid 1 Accent 1" w:semiHidden="0" w:uiPriority="67" w:unhideWhenUsed="0"/>
-    <w:lsdException w:name="Medium Grid 2 Accent 1" w:semiHidden="0" w:uiPriority="68" w:unhideWhenUsed="0"/>
-    <w:lsdException w:name="Medium Grid 3 Accent 1" w:semiHidden="0" w:uiPriority="69" w:unhideWhenUsed="0"/>
-    <w:lsdException w:name="Dark List Accent 1" w:semiHidden="0" w:uiPriority="70" w:unhideWhenUsed="0"/>
-    <w:lsdException w:name="Colorful Shading Accent 1" w:semiHidden="0" w:uiPriority="71" w:unhideWhenUsed="0"/>
-    <w:lsdException w:name="Colorful List Accent 1" w:semiHidden="0" w:uiPriority="72" w:unhideWhenUsed="0"/>
-    <w:lsdException w:name="Colorful Grid Accent 1" w:semiHidden="0" w:uiPriority="73" w:unhideWhenUsed="0"/>
-    <w:lsdException w:name="Light Shading Accent 2" w:semiHidden="0" w:uiPriority="60" w:unhideWhenUsed="0"/>
-    <w:lsdException w:name="Light List Accent 2" w:semiHidden="0" w:uiPriority="61" w:unhideWhenUsed="0"/>
-    <w:lsdException w:name="Light Grid Accent 2" w:semiHidden="0" w:uiPriority="62" w:unhideWhenUsed="0"/>
-    <w:lsdException w:name="Medium Shading 1 Accent 2" w:semiHidden="0" w:uiPriority="63" w:unhideWhenUsed="0"/>
-    <w:lsdException w:name="Medium Shading 2 Accent 2" w:semiHidden="0" w:uiPriority="64" w:unhideWhenUsed="0"/>
-    <w:lsdException w:name="Medium List 1 Accent 2" w:semiHidden="0" w:uiPriority="65" w:unhideWhenUsed="0"/>
-    <w:lsdException w:name="Medium List 2 Accent 2" w:semiHidden="0" w:uiPriority="66" w:unhideWhenUsed="0"/>
-    <w:lsdException w:name="Medium Grid 1 Accent 2" w:semiHidden="0" w:uiPriority="67" w:unhideWhenUsed="0"/>
-    <w:lsdException w:name="Medium Grid 2 Accent 2" w:semiHidden="0" w:uiPriority="68" w:unhideWhenUsed="0"/>
-    <w:lsdException w:name="Medium Grid 3 Accent 2" w:semiHidden="0" w:uiPriority="69" w:unhideWhenUsed="0"/>
-    <w:lsdException w:name="Dark List Accent 2" w:semiHidden="0" w:uiPriority="70" w:unhideWhenUsed="0"/>
-    <w:lsdException w:name="Colorful Shading Accent 2" w:semiHidden="0" w:uiPriority="71" w:unhideWhenUsed="0"/>
-    <w:lsdException w:name="Colorful List Accent 2" w:semiHidden="0" w:uiPriority="72" w:unhideWhenUsed="0"/>
-    <w:lsdException w:name="Colorful Grid Accent 2" w:semiHidden="0" w:uiPriority="73" w:unhideWhenUsed="0"/>
-    <w:lsdException w:name="Light Shading Accent 3" w:semiHidden="0" w:uiPriority="60" w:unhideWhenUsed="0"/>
-    <w:lsdException w:name="Light List Accent 3" w:semiHidden="0" w:uiPriority="61" w:unhideWhenUsed="0"/>
-    <w:lsdException w:name="Light Grid Accent 3" w:semiHidden="0" w:uiPriority="62" w:unhideWhenUsed="0"/>
-    <w:lsdException w:name="Medium Shading 1 Accent 3" w:semiHidden="0" w:uiPriority="63" w:unhideWhenUsed="0"/>
-    <w:lsdException w:name="Medium Shading 2 Accent 3" w:semiHidden="0" w:uiPriority="64" w:unhideWhenUsed="0"/>
-    <w:lsdException w:name="Medium List 1 Accent 3" w:semiHidden="0" w:uiPriority="65" w:unhideWhenUsed="0"/>
-    <w:lsdException w:name="Medium List 2 Accent 3" w:semiHidden="0" w:uiPriority="66" w:unhideWhenUsed="0"/>
-    <w:lsdException w:name="Medium Grid 1 Accent 3" w:semiHidden="0" w:uiPriority="67" w:unhideWhenUsed="0"/>
-    <w:lsdException w:name="Medium Grid 2 Accent 3" w:semiHidden="0" w:uiPriority="68" w:unhideWhenUsed="0"/>
-    <w:lsdException w:name="Medium Grid 3 Accent 3" w:semiHidden="0" w:uiPriority="69" w:unhideWhenUsed="0"/>
-    <w:lsdException w:name="Dark List Accent 3" w:semiHidden="0" w:uiPriority="70" w:unhideWhenUsed="0"/>
-    <w:lsdException w:name="Colorful Shading Accent 3" w:semiHidden="0" w:uiPriority="71" w:unhideWhenUsed="0"/>
-    <w:lsdException w:name="Colorful List Accent 3" w:semiHidden="0" w:uiPriority="72" w:unhideWhenUsed="0"/>
-    <w:lsdException w:name="Colorful Grid Accent 3" w:semiHidden="0" w:uiPriority="73" w:unhideWhenUsed="0"/>
-    <w:lsdException w:name="Light Shading Accent 4" w:semiHidden="0" w:uiPriority="60" w:unhideWhenUsed="0"/>
-    <w:lsdException w:name="Light List Accent 4" w:semiHidden="0" w:uiPriority="61" w:unhideWhenUsed="0"/>
-    <w:lsdException w:name="Light Grid Accent 4" w:semiHidden="0" w:uiPriority="62" w:unhideWhenUsed="0"/>
-    <w:lsdException w:name="Medium Shading 1 Accent 4" w:semiHidden="0" w:uiPriority="63" w:unhideWhenUsed="0"/>
-    <w:lsdException w:name="Medium Shading 2 Accent 4" w:semiHidden="0" w:uiPriority="64" w:unhideWhenUsed="0"/>
-    <w:lsdException w:name="Medium List 1 Accent 4" w:semiHidden="0" w:uiPriority="65" w:unhideWhenUsed="0"/>
-    <w:lsdException w:name="Medium List 2 Accent 4" w:semiHidden="0" w:uiPriority="66" w:unhideWhenUsed="0"/>
-    <w:lsdException w:name="Medium Grid 1 Accent 4" w:semiHidden="0" w:uiPriority="67" w:unhideWhenUsed="0"/>
-    <w:lsdException w:name="Medium Grid 2 Accent 4" w:semiHidden="0" w:uiPriority="68" w:unhideWhenUsed="0"/>
-    <w:lsdException w:name="Medium Grid 3 Accent 4" w:semiHidden="0" w:uiPriority="69" w:unhideWhenUsed="0"/>
-    <w:lsdException w:name="Dark List Accent 4" w:semiHidden="0" w:uiPriority="70" w:unhideWhenUsed="0"/>
-    <w:lsdException w:name="Colorful Shading Accent 4" w:semiHidden="0" w:uiPriority="71" w:unhideWhenUsed="0"/>
-    <w:lsdException w:name="Colorful List Accent 4" w:semiHidden="0" w:uiPriority="72" w:unhideWhenUsed="0"/>
-    <w:lsdException w:name="Colorful Grid Accent 4" w:semiHidden="0" w:uiPriority="73" w:unhideWhenUsed="0"/>
-    <w:lsdException w:name="Light Shading Accent 5" w:semiHidden="0" w:uiPriority="60" w:unhideWhenUsed="0"/>
-    <w:lsdException w:name="Light List Accent 5" w:semiHidden="0" w:uiPriority="61" w:unhideWhenUsed="0"/>
-    <w:lsdException w:name="Light Grid Accent 5" w:semiHidden="0" w:uiPriority="62" w:unhideWhenUsed="0"/>
-    <w:lsdException w:name="Medium Shading 1 Accent 5" w:semiHidden="0" w:uiPriority="63" w:unhideWhenUsed="0"/>
-    <w:lsdException w:name="Medium Shading 2 Accent 5" w:semiHidden="0" w:uiPriority="64" w:unhideWhenUsed="0"/>
-    <w:lsdException w:name="Medium List 1 Accent 5" w:semiHidden="0" w:uiPriority="65" w:unhideWhenUsed="0"/>
-    <w:lsdException w:name="Medium List 2 Accent 5" w:semiHidden="0" w:uiPriority="66" w:unhideWhenUsed="0"/>
-    <w:lsdException w:name="Medium Grid 1 Accent 5" w:semiHidden="0" w:uiPriority="67" w:unhideWhenUsed="0"/>
-    <w:lsdException w:name="Medium Grid 2 Accent 5" w:semiHidden="0" w:uiPriority="68" w:unhideWhenUsed="0"/>
-    <w:lsdException w:name="Medium Grid 3 Accent 5" w:semiHidden="0" w:uiPriority="69" w:unhideWhenUsed="0"/>
-    <w:lsdException w:name="Dark List Accent 5" w:semiHidden="0" w:uiPriority="70" w:unhideWhenUsed="0"/>
-    <w:lsdException w:name="Colorful Shading Accent 5" w:semiHidden="0" w:uiPriority="71" w:unhideWhenUsed="0"/>
-    <w:lsdException w:name="Colorful List Accent 5" w:semiHidden="0" w:uiPriority="72" w:unhideWhenUsed="0"/>
-    <w:lsdException w:name="Colorful Grid Accent 5" w:semiHidden="0" w:uiPriority="73" w:unhideWhenUsed="0"/>
-    <w:lsdException w:name="Light Shading Accent 6" w:semiHidden="0" w:uiPriority="60" w:unhideWhenUsed="0"/>
-    <w:lsdException w:name="Light List Accent 6" w:semiHidden="0" w:uiPriority="61" w:unhideWhenUsed="0"/>
-    <w:lsdException w:name="Light Grid Accent 6" w:semiHidden="0" w:uiPriority="62" w:unhideWhenUsed="0"/>
-    <w:lsdException w:name="Medium Shading 1 Accent 6" w:semiHidden="0" w:uiPriority="63" w:unhideWhenUsed="0"/>
-    <w:lsdException w:name="Medium Shading 2 Accent 6" w:semiHidden="0" w:uiPriority="64" w:unhideWhenUsed="0"/>
-    <w:lsdException w:name="Medium List 1 Accent 6" w:semiHidden="0" w:uiPriority="65" w:unhideWhenUsed="0"/>
-    <w:lsdException w:name="Medium List 2 Accent 6" w:semiHidden="0" w:uiPriority="66" w:unhideWhenUsed="0"/>
-    <w:lsdException w:name="Medium Grid 1 Accent 6" w:semiHidden="0" w:uiPriority="67" w:unhideWhenUsed="0"/>
-    <w:lsdException w:name="Medium Grid 2 Accent 6" w:semiHidden="0" w:uiPriority="68" w:unhideWhenUsed="0"/>
-    <w:lsdException w:name="Medium Grid 3 Accent 6" w:semiHidden="0" w:uiPriority="69" w:unhideWhenUsed="0"/>
-    <w:lsdException w:name="Dark List Accent 6" w:semiHidden="0" w:uiPriority="70" w:unhideWhenUsed="0"/>
-    <w:lsdException w:name="Colorful Shading Accent 6" w:semiHidden="0" w:uiPriority="71" w:unhideWhenUsed="0"/>
-    <w:lsdException w:name="Colorful List Accent 6" w:semiHidden="0" w:uiPriority="72" w:unhideWhenUsed="0"/>
-    <w:lsdException w:name="Colorful Grid Accent 6" w:semiHidden="0" w:uiPriority="73" w:unhideWhenUsed="0"/>
-    <w:lsdException w:name="Subtle Emphasis" w:semiHidden="0" w:uiPriority="19" w:unhideWhenUsed="0" w:qFormat="1"/>
-    <w:lsdException w:name="Intense Emphasis" w:semiHidden="0" w:uiPriority="21" w:unhideWhenUsed="0" w:qFormat="1"/>
-    <w:lsdException w:name="Subtle Reference" w:semiHidden="0" w:uiPriority="31" w:unhideWhenUsed="0" w:qFormat="1"/>
-    <w:lsdException w:name="Intense Reference" w:semiHidden="0" w:uiPriority="32" w:unhideWhenUsed="0" w:qFormat="1"/>
-    <w:lsdException w:name="Book Title" w:semiHidden="0" w:uiPriority="33" w:unhideWhenUsed="0" w:qFormat="1"/>
-    <w:lsdException w:name="Bibliography" w:uiPriority="37"/>
-    <w:lsdException w:name="TOC Heading" w:uiPriority="39" w:qFormat="1"/>
-  </w:latentStyles>
-  <w:style w:type="paragraph" w:default="1" w:styleId="Normal">
-    <w:name w:val="Normal"/>
-    <w:qFormat/>
-  </w:style>
-  <w:style w:type="paragraph" w:styleId="Rubrik1">
-    <w:name w:val="heading 1"/>
-    <w:basedOn w:val="Normal"/>
-    <w:next w:val="Normal"/>
-    <w:link w:val="Rubrik1Char"/>
-    <w:uiPriority w:val="9"/>
-    <w:qFormat/>
-    <w:rsid w:val="00A177A4"/>
-    <w:pPr>
-      <w:keepNext/>
-      <w:keepLines/>
-      <w:spacing w:before="480" w:after="0"/>
-      <w:outlineLvl w:val="0"/>
-    </w:pPr>
-    <w:rPr>
-      <w:rFonts w:asciiTheme="majorHAnsi" w:eastAsiaTheme="majorEastAsia" w:hAnsiTheme="majorHAnsi" w:cstheme="majorBidi"/>
-      <w:b/>
-      <w:bCs/>
-      <w:color w:val="365F91" w:themeColor="accent1" w:themeShade="BF"/>
-      <w:sz w:val="28"/>
-      <w:szCs w:val="28"/>
-    </w:rPr>
-  </w:style>
-  <w:style w:type="character" w:default="1" w:styleId="Standardstycketeckensnitt">
-    <w:name w:val="Default Paragraph Font"/>
-    <w:uiPriority w:val="1"/>
-    <w:semiHidden/>
-    <w:unhideWhenUsed/>
-  </w:style>
-  <w:style w:type="table" w:default="1" w:styleId="Normaltabell">
-    <w:name w:val="Normal Table"/>
-    <w:uiPriority w:val="99"/>
-    <w:semiHidden/>
-    <w:unhideWhenUsed/>
-    <w:tblPr>
-      <w:tblInd w:w="0" w:type="dxa"/>
-      <w:tblCellMar>
-        <w:top w:w="0" w:type="dxa"/>
-        <w:left w:w="108" w:type="dxa"/>
-        <w:bottom w:w="0" w:type="dxa"/>
-        <w:right w:w="108" w:type="dxa"/>
-      </w:tblCellMar>
-    </w:tblPr>
-  </w:style>
-  <w:style w:type="numbering" w:default="1" w:styleId="Ingenlista">
-    <w:name w:val="No List"/>
-    <w:uiPriority w:val="99"/>
-    <w:semiHidden/>
-    <w:unhideWhenUsed/>
-  </w:style>
-  <w:style w:type="character" w:customStyle="1" w:styleId="Rubrik1Char">
-    <w:name w:val="Rubrik 1 Char"/>
-    <w:basedOn w:val="Standardstycketeckensnitt"/>
-    <w:link w:val="Rubrik1"/>
-    <w:uiPriority w:val="9"/>
-    <w:rsid w:val="00A177A4"/>
-    <w:rPr>
-      <w:rFonts w:asciiTheme="majorHAnsi" w:eastAsiaTheme="majorEastAsia" w:hAnsiTheme="majorHAnsi" w:cstheme="majorBidi"/>
-      <w:b/>
-      <w:bCs/>
-      <w:color w:val="365F91" w:themeColor="accent1" w:themeShade="BF"/>
-      <w:sz w:val="28"/>
-      <w:szCs w:val="28"/>
-    </w:rPr>
-  </w:style>
-  <w:style w:type="paragraph" w:styleId="Innehllsfrteckningsrubrik">
-    <w:name w:val="TOC Heading"/>
-    <w:basedOn w:val="Rubrik1"/>
-    <w:next w:val="Normal"/>
-    <w:uiPriority w:val="39"/>
-    <w:unhideWhenUsed/>
-    <w:qFormat/>
-    <w:rsid w:val="00A177A4"/>
-    <w:pPr>
-      <w:outlineLvl w:val="9"/>
-    </w:pPr>
-    <w:rPr>
-      <w:lang w:eastAsia="sv-SE"/>
-    </w:rPr>
-  </w:style>
-  <w:style w:type="paragraph" w:styleId="Ballongtext">
-    <w:name w:val="Balloon Text"/>
-    <w:basedOn w:val="Normal"/>
-    <w:link w:val="BallongtextChar"/>
-    <w:uiPriority w:val="99"/>
-    <w:semiHidden/>
-    <w:unhideWhenUsed/>
-    <w:rsid w:val="00A177A4"/>
-    <w:pPr>
-      <w:spacing w:after="0" w:line="240" w:lineRule="auto"/>
-    </w:pPr>
-    <w:rPr>
-      <w:rFonts w:ascii="Tahoma" w:hAnsi="Tahoma" w:cs="Tahoma"/>
-      <w:sz w:val="16"/>
-      <w:szCs w:val="16"/>
-    </w:rPr>
-  </w:style>
-  <w:style w:type="character" w:customStyle="1" w:styleId="BallongtextChar">
-    <w:name w:val="Ballongtext Char"/>
-    <w:basedOn w:val="Standardstycketeckensnitt"/>
-    <w:link w:val="Ballongtext"/>
-    <w:uiPriority w:val="99"/>
-    <w:semiHidden/>
-    <w:rsid w:val="00A177A4"/>
-    <w:rPr>
-      <w:rFonts w:ascii="Tahoma" w:hAnsi="Tahoma" w:cs="Tahoma"/>
-      <w:sz w:val="16"/>
-      <w:szCs w:val="16"/>
-    </w:rPr>
-  </w:style>
-  <w:style w:type="table" w:styleId="Tabellrutnt">
-    <w:name w:val="Table Grid"/>
-    <w:basedOn w:val="Normaltabell"/>
-    <w:uiPriority w:val="59"/>
-    <w:rsid w:val="00A177A4"/>
-    <w:pPr>
-      <w:spacing w:after="0" w:line="240" w:lineRule="auto"/>
-    </w:pPr>
-    <w:tblPr>
-      <w:tblBorders>
-        <w:top w:val="single" w:sz="4" w:space="0" w:color="auto"/>
-        <w:left w:val="single" w:sz="4" w:space="0" w:color="auto"/>
-        <w:bottom w:val="single" w:sz="4" w:space="0" w:color="auto"/>
-        <w:right w:val="single" w:sz="4" w:space="0" w:color="auto"/>
-        <w:insideH w:val="single" w:sz="4" w:space="0" w:color="auto"/>
-        <w:insideV w:val="single" w:sz="4" w:space="0" w:color="auto"/>
-      </w:tblBorders>
-    </w:tblPr>
-  </w:style>
-  <w:style w:type="character" w:styleId="Hyperlnk">
-    <w:name w:val="Hyperlink"/>
-    <w:basedOn w:val="Standardstycketeckensnitt"/>
-    <w:uiPriority w:val="99"/>
-    <w:semiHidden/>
-    <w:unhideWhenUsed/>
-    <w:rsid w:val="002E0BF4"/>
-    <w:rPr>
-      <w:color w:val="0000FF"/>
-      <w:u w:val="single"/>
-    </w:rPr>
-  </w:style>
-  <w:style w:type="character" w:styleId="AnvndHyperlnk">
-    <w:name w:val="FollowedHyperlink"/>
-    <w:basedOn w:val="Standardstycketeckensnitt"/>
-    <w:uiPriority w:val="99"/>
-    <w:semiHidden/>
-    <w:unhideWhenUsed/>
-    <w:rsid w:val="00751C24"/>
-    <w:rPr>
-      <w:color w:val="800080" w:themeColor="followedHyperlink"/>
-      <w:u w:val="single"/>
-    </w:rPr>
-  </w:style>
-  <w:style w:type="paragraph" w:styleId="Liststycke">
+  <w:style w:type="paragraph" w:styleId="ListParagraph">
     <w:name w:val="List Paragraph"/>
     <w:basedOn w:val="Normal"/>
     <w:uiPriority w:val="34"/>
@@ -2276,7 +2619,7 @@
 </file>
 
 <file path=customXml/itemProps1.xml><?xml version="1.0" encoding="utf-8"?>
-<ds:datastoreItem xmlns:ds="http://schemas.openxmlformats.org/officeDocument/2006/customXml" ds:itemID="{6EF9262F-EE12-44B8-9976-3841F6F2A931}">
+<ds:datastoreItem xmlns:ds="http://schemas.openxmlformats.org/officeDocument/2006/customXml" ds:itemID="{78FEB9CE-85A7-449F-BFF4-540F815B043C}">
   <ds:schemaRefs>
     <ds:schemaRef ds:uri="http://schemas.openxmlformats.org/officeDocument/2006/bibliography"/>
   </ds:schemaRefs>

</xml_diff>